<commit_message>
small modifications of architecture overview
</commit_message>
<xml_diff>
--- a/DD/DD.docx
+++ b/DD/DD.docx
@@ -197,6 +197,7 @@
                                 <w:dataBinding w:prefixMappings="xmlns:ns0='http://schemas.microsoft.com/office/2006/coverPageProps'" w:xpath="/ns0:CoverPageProperties[1]/ns0:CompanyAddress[1]" w:storeItemID="{55AF091B-3C7A-41E3-B477-F2FDAA23CFDA}"/>
                                 <w:text w:multiLine="1"/>
                               </w:sdtPr>
+                              <w:sdtEndPr/>
                               <w:sdtContent>
                                 <w:r>
                                   <w:rPr>
@@ -297,6 +298,7 @@
                           <w:dataBinding w:prefixMappings="xmlns:ns0='http://schemas.microsoft.com/office/2006/coverPageProps'" w:xpath="/ns0:CoverPageProperties[1]/ns0:CompanyAddress[1]" w:storeItemID="{55AF091B-3C7A-41E3-B477-F2FDAA23CFDA}"/>
                           <w:text w:multiLine="1"/>
                         </w:sdtPr>
+                        <w:sdtEndPr/>
                         <w:sdtContent>
                           <w:r>
                             <w:rPr>
@@ -555,6 +557,7 @@
                               <w:dataBinding w:prefixMappings="xmlns:ns0='http://schemas.openxmlformats.org/package/2006/metadata/core-properties' xmlns:ns1='http://purl.org/dc/elements/1.1/'" w:xpath="/ns0:coreProperties[1]/ns1:title[1]" w:storeItemID="{6C3C8BC8-F283-45AE-878A-BAB7291924A1}"/>
                               <w:text/>
                             </w:sdtPr>
+                            <w:sdtEndPr/>
                             <w:sdtContent>
                               <w:p>
                                 <w:pPr>
@@ -616,6 +619,7 @@
                         <w:dataBinding w:prefixMappings="xmlns:ns0='http://schemas.openxmlformats.org/package/2006/metadata/core-properties' xmlns:ns1='http://purl.org/dc/elements/1.1/'" w:xpath="/ns0:coreProperties[1]/ns1:title[1]" w:storeItemID="{6C3C8BC8-F283-45AE-878A-BAB7291924A1}"/>
                         <w:text/>
                       </w:sdtPr>
+                      <w:sdtEndPr/>
                       <w:sdtContent>
                         <w:p>
                           <w:pPr>
@@ -2353,6 +2357,10 @@
       <w:bookmarkEnd w:id="1"/>
     </w:p>
     <w:p>
+      <w:bookmarkStart w:id="2" w:name="_GoBack"/>
+      <w:bookmarkEnd w:id="2"/>
+    </w:p>
+    <w:p>
       <w:pPr>
         <w:autoSpaceDE w:val="0"/>
         <w:autoSpaceDN w:val="0"/>
@@ -2553,15 +2561,16 @@
           <w:lang w:val="en-GB"/>
         </w:rPr>
       </w:pPr>
-      <w:bookmarkStart w:id="2" w:name="_Toc341631916"/>
+      <w:bookmarkStart w:id="3" w:name="_Toc341631916"/>
       <w:r>
         <w:rPr>
           <w:lang w:val="en-GB"/>
         </w:rPr>
         <w:t>Scope</w:t>
       </w:r>
-      <w:bookmarkEnd w:id="2"/>
-    </w:p>
+      <w:bookmarkEnd w:id="3"/>
+    </w:p>
+    <w:p/>
     <w:p>
       <w:pPr>
         <w:rPr>
@@ -2903,709 +2912,432 @@
           <w:lang w:val="en-GB"/>
         </w:rPr>
       </w:pPr>
-      <w:bookmarkStart w:id="3" w:name="_Toc341631917"/>
+      <w:bookmarkStart w:id="4" w:name="_Toc341631917"/>
       <w:r>
         <w:rPr>
           <w:lang w:val="en-GB"/>
         </w:rPr>
         <w:t>Definitions, Acronyms, Abbreviations</w:t>
       </w:r>
-      <w:bookmarkEnd w:id="3"/>
-    </w:p>
-    <w:p>
-      <w:pPr>
-        <w:rPr>
-          <w:lang w:val="en-GB"/>
-        </w:rPr>
-      </w:pPr>
-    </w:p>
-    <w:p>
-      <w:pPr>
-        <w:rPr>
-          <w:lang w:val="en-GB"/>
-        </w:rPr>
-      </w:pPr>
-      <w:r>
-        <w:rPr>
-          <w:lang w:val="en-GB"/>
-        </w:rPr>
-        <w:t>FROM TheraWii EXAMPLE:</w:t>
-      </w:r>
-    </w:p>
-    <w:p>
-      <w:pPr>
-        <w:rPr>
-          <w:lang w:val="en-GB"/>
-        </w:rPr>
-      </w:pPr>
-    </w:p>
-    <w:p>
-      <w:pPr>
-        <w:rPr>
-          <w:rFonts w:ascii="Helvetica" w:eastAsia="Times New Roman" w:hAnsi="Helvetica" w:cs="Times New Roman"/>
-          <w:sz w:val="25"/>
-          <w:szCs w:val="25"/>
-          <w:lang w:val="en-GB"/>
-        </w:rPr>
-      </w:pPr>
-      <w:r>
-        <w:rPr>
-          <w:rFonts w:ascii="Helvetica" w:eastAsia="Times New Roman" w:hAnsi="Helvetica" w:cs="Times New Roman"/>
-          <w:sz w:val="25"/>
-          <w:szCs w:val="25"/>
-          <w:lang w:val="en-GB"/>
-        </w:rPr>
-        <w:t>1.3.1 Physical Therapy</w:t>
-      </w:r>
-    </w:p>
-    <w:p>
-      <w:pPr>
-        <w:ind w:left="720"/>
-        <w:rPr>
-          <w:rFonts w:ascii="Helvetica" w:eastAsia="Times New Roman" w:hAnsi="Helvetica" w:cs="Times New Roman"/>
-          <w:sz w:val="25"/>
-          <w:szCs w:val="25"/>
-          <w:u w:val="single"/>
-          <w:lang w:val="en-GB"/>
-        </w:rPr>
-      </w:pPr>
-      <w:r>
-        <w:rPr>
-          <w:rFonts w:ascii="Helvetica" w:eastAsia="Times New Roman" w:hAnsi="Helvetica" w:cs="Times New Roman"/>
-          <w:sz w:val="25"/>
-          <w:szCs w:val="25"/>
-          <w:u w:val="single"/>
-          <w:lang w:val="en-GB"/>
-        </w:rPr>
-        <w:t>Posture</w:t>
-      </w:r>
-    </w:p>
-    <w:p>
-      <w:pPr>
-        <w:ind w:left="720"/>
-        <w:rPr>
-          <w:rFonts w:ascii="Helvetica" w:eastAsia="Times New Roman" w:hAnsi="Helvetica" w:cs="Times New Roman"/>
-          <w:sz w:val="25"/>
-          <w:szCs w:val="25"/>
-          <w:lang w:val="en-GB"/>
-        </w:rPr>
-      </w:pPr>
-      <w:r>
-        <w:rPr>
-          <w:rFonts w:ascii="Helvetica" w:eastAsia="Times New Roman" w:hAnsi="Helvetica" w:cs="Times New Roman"/>
-          <w:sz w:val="25"/>
-          <w:szCs w:val="25"/>
-          <w:lang w:val="en-GB"/>
-        </w:rPr>
-        <w:t>The orientation of any body segment relative to the gravitational vector. It is an angular measure</w:t>
-      </w:r>
-    </w:p>
-    <w:p>
-      <w:pPr>
-        <w:ind w:left="720"/>
-        <w:rPr>
-          <w:rFonts w:ascii="Helvetica" w:eastAsia="Times New Roman" w:hAnsi="Helvetica" w:cs="Times New Roman"/>
-          <w:sz w:val="25"/>
-          <w:szCs w:val="25"/>
-          <w:lang w:val="en-GB"/>
-        </w:rPr>
-      </w:pPr>
-      <w:r>
-        <w:rPr>
-          <w:rFonts w:ascii="Helvetica" w:eastAsia="Times New Roman" w:hAnsi="Helvetica" w:cs="Times New Roman"/>
-          <w:sz w:val="25"/>
-          <w:szCs w:val="25"/>
-          <w:lang w:val="en-GB"/>
-        </w:rPr>
-        <w:t>from the vertical [1].</w:t>
-      </w:r>
-    </w:p>
-    <w:p>
-      <w:pPr>
-        <w:ind w:left="720"/>
-        <w:rPr>
-          <w:rFonts w:ascii="Helvetica" w:eastAsia="Times New Roman" w:hAnsi="Helvetica" w:cs="Times New Roman"/>
-          <w:sz w:val="25"/>
-          <w:szCs w:val="25"/>
-          <w:u w:val="single"/>
-          <w:lang w:val="en-GB"/>
-        </w:rPr>
-      </w:pPr>
-      <w:r>
-        <w:rPr>
-          <w:rFonts w:ascii="Helvetica" w:eastAsia="Times New Roman" w:hAnsi="Helvetica" w:cs="Times New Roman"/>
-          <w:sz w:val="25"/>
-          <w:szCs w:val="25"/>
-          <w:u w:val="single"/>
-          <w:lang w:val="en-GB"/>
-        </w:rPr>
-        <w:t>Balance</w:t>
-      </w:r>
-    </w:p>
-    <w:p>
-      <w:pPr>
-        <w:ind w:left="720"/>
-        <w:rPr>
-          <w:rFonts w:ascii="Helvetica" w:eastAsia="Times New Roman" w:hAnsi="Helvetica" w:cs="Times New Roman"/>
-          <w:sz w:val="25"/>
-          <w:szCs w:val="25"/>
-          <w:lang w:val="en-GB"/>
-        </w:rPr>
-      </w:pPr>
-      <w:r>
-        <w:rPr>
-          <w:rFonts w:ascii="Helvetica" w:eastAsia="Times New Roman" w:hAnsi="Helvetica" w:cs="Times New Roman"/>
-          <w:sz w:val="25"/>
-          <w:szCs w:val="25"/>
-          <w:lang w:val="en-GB"/>
-        </w:rPr>
-        <w:t>The dynamics of body posture that prevents falling. It is related to the inertial forces acting on</w:t>
-      </w:r>
-    </w:p>
-    <w:p>
-      <w:pPr>
-        <w:ind w:left="720"/>
-        <w:rPr>
-          <w:rFonts w:ascii="Helvetica" w:eastAsia="Times New Roman" w:hAnsi="Helvetica" w:cs="Times New Roman"/>
-          <w:sz w:val="25"/>
-          <w:szCs w:val="25"/>
-          <w:lang w:val="en-GB"/>
-        </w:rPr>
-      </w:pPr>
-      <w:r>
-        <w:rPr>
-          <w:rFonts w:ascii="Helvetica" w:eastAsia="Times New Roman" w:hAnsi="Helvetica" w:cs="Times New Roman"/>
-          <w:sz w:val="25"/>
-          <w:szCs w:val="25"/>
-          <w:lang w:val="en-GB"/>
-        </w:rPr>
-        <w:t>the body and the inertial characteristics of body segments [1].</w:t>
-      </w:r>
-    </w:p>
-    <w:p>
-      <w:pPr>
-        <w:ind w:left="720"/>
-        <w:rPr>
-          <w:rFonts w:ascii="Helvetica" w:eastAsia="Times New Roman" w:hAnsi="Helvetica" w:cs="Times New Roman"/>
-          <w:sz w:val="25"/>
-          <w:szCs w:val="25"/>
-          <w:u w:val="single"/>
-          <w:lang w:val="en-GB"/>
-        </w:rPr>
-      </w:pPr>
-      <w:r>
-        <w:rPr>
-          <w:rFonts w:ascii="Helvetica" w:eastAsia="Times New Roman" w:hAnsi="Helvetica" w:cs="Times New Roman"/>
-          <w:sz w:val="25"/>
-          <w:szCs w:val="25"/>
-          <w:u w:val="single"/>
-          <w:lang w:val="en-GB"/>
-        </w:rPr>
-        <w:t>Center of Mass (COM)</w:t>
-      </w:r>
-    </w:p>
-    <w:p>
-      <w:pPr>
-        <w:ind w:left="720"/>
-        <w:rPr>
-          <w:rFonts w:ascii="Helvetica" w:eastAsia="Times New Roman" w:hAnsi="Helvetica" w:cs="Times New Roman"/>
-          <w:sz w:val="25"/>
-          <w:szCs w:val="25"/>
-          <w:lang w:val="en-GB"/>
-        </w:rPr>
-      </w:pPr>
-      <w:r>
-        <w:rPr>
-          <w:rFonts w:ascii="Helvetica" w:eastAsia="Times New Roman" w:hAnsi="Helvetica" w:cs="Times New Roman"/>
-          <w:sz w:val="25"/>
-          <w:szCs w:val="25"/>
-          <w:lang w:val="en-GB"/>
-        </w:rPr>
-        <w:t>A specific point at which the system’s mass behaves as if it were concentrated</w:t>
-      </w:r>
-    </w:p>
-    <w:p>
-      <w:pPr>
-        <w:ind w:left="720"/>
-        <w:rPr>
-          <w:rFonts w:ascii="Helvetica" w:eastAsia="Times New Roman" w:hAnsi="Helvetica" w:cs="Times New Roman"/>
-          <w:sz w:val="25"/>
-          <w:szCs w:val="25"/>
-          <w:lang w:val="en-GB"/>
-        </w:rPr>
-      </w:pPr>
-      <w:r>
-        <w:rPr>
-          <w:rFonts w:ascii="Helvetica" w:eastAsia="Times New Roman" w:hAnsi="Helvetica" w:cs="Times New Roman"/>
-          <w:sz w:val="25"/>
-          <w:szCs w:val="25"/>
-          <w:lang w:val="en-GB"/>
-        </w:rPr>
-        <w:t>[1].</w:t>
-      </w:r>
-    </w:p>
-    <w:p>
-      <w:pPr>
-        <w:ind w:left="720"/>
-        <w:rPr>
-          <w:rFonts w:ascii="Helvetica" w:eastAsia="Times New Roman" w:hAnsi="Helvetica" w:cs="Times New Roman"/>
-          <w:sz w:val="25"/>
-          <w:szCs w:val="25"/>
-          <w:u w:val="single"/>
-          <w:lang w:val="en-GB"/>
-        </w:rPr>
-      </w:pPr>
-      <w:r>
-        <w:rPr>
-          <w:rFonts w:ascii="Helvetica" w:eastAsia="Times New Roman" w:hAnsi="Helvetica" w:cs="Times New Roman"/>
-          <w:sz w:val="25"/>
-          <w:szCs w:val="25"/>
-          <w:u w:val="single"/>
-          <w:lang w:val="en-GB"/>
-        </w:rPr>
-        <w:t>Center of Pressure (COP)</w:t>
-      </w:r>
-    </w:p>
-    <w:p>
-      <w:pPr>
-        <w:ind w:left="720"/>
-        <w:rPr>
-          <w:rFonts w:ascii="Helvetica" w:eastAsia="Times New Roman" w:hAnsi="Helvetica" w:cs="Times New Roman"/>
-          <w:sz w:val="25"/>
-          <w:szCs w:val="25"/>
-          <w:lang w:val="en-GB"/>
-        </w:rPr>
-      </w:pPr>
-      <w:r>
-        <w:rPr>
-          <w:rFonts w:ascii="Helvetica" w:eastAsia="Times New Roman" w:hAnsi="Helvetica" w:cs="Times New Roman"/>
-          <w:sz w:val="25"/>
-          <w:szCs w:val="25"/>
-          <w:lang w:val="en-GB"/>
-        </w:rPr>
-        <w:t>The point location of the vertical ground reaction force vector. It represents</w:t>
-      </w:r>
-    </w:p>
-    <w:p>
-      <w:pPr>
-        <w:ind w:left="720"/>
-        <w:rPr>
-          <w:rFonts w:ascii="Helvetica" w:eastAsia="Times New Roman" w:hAnsi="Helvetica" w:cs="Times New Roman"/>
-          <w:sz w:val="25"/>
-          <w:szCs w:val="25"/>
-          <w:lang w:val="en-GB"/>
-        </w:rPr>
-      </w:pPr>
-      <w:r>
-        <w:rPr>
-          <w:rFonts w:ascii="Helvetica" w:eastAsia="Times New Roman" w:hAnsi="Helvetica" w:cs="Times New Roman"/>
-          <w:sz w:val="25"/>
-          <w:szCs w:val="25"/>
-          <w:lang w:val="en-GB"/>
+      <w:bookmarkEnd w:id="4"/>
+    </w:p>
+    <w:p/>
+    <w:p>
+      <w:pPr>
+        <w:pStyle w:val="ListParagraph"/>
+        <w:numPr>
+          <w:ilvl w:val="0"/>
+          <w:numId w:val="12"/>
+        </w:numPr>
+        <w:rPr>
+          <w:lang w:val="en-GB"/>
+        </w:rPr>
+      </w:pPr>
+      <w:r>
+        <w:rPr>
+          <w:lang w:val="en-GB"/>
+        </w:rPr>
+        <w:t>DD: Design document.</w:t>
+      </w:r>
+    </w:p>
+    <w:p>
+      <w:pPr>
+        <w:pStyle w:val="ListParagraph"/>
+        <w:numPr>
+          <w:ilvl w:val="0"/>
+          <w:numId w:val="12"/>
+        </w:numPr>
+        <w:rPr>
+          <w:lang w:val="en-GB"/>
+        </w:rPr>
+      </w:pPr>
+      <w:r>
+        <w:rPr>
+          <w:lang w:val="en-GB"/>
+        </w:rPr>
+        <w:t>RASD: Requirements Analysis and Specification Document.</w:t>
+      </w:r>
+    </w:p>
+    <w:p>
+      <w:pPr>
+        <w:pStyle w:val="ListParagraph"/>
+        <w:numPr>
+          <w:ilvl w:val="0"/>
+          <w:numId w:val="12"/>
+        </w:numPr>
+        <w:rPr>
+          <w:lang w:val="en-GB"/>
+        </w:rPr>
+      </w:pPr>
+      <w:r>
+        <w:rPr>
+          <w:lang w:val="en-GB"/>
+        </w:rPr>
+        <w:t>JSE: Java Serial Edition.</w:t>
+      </w:r>
+    </w:p>
+    <w:p>
+      <w:pPr>
+        <w:pStyle w:val="ListParagraph"/>
+        <w:numPr>
+          <w:ilvl w:val="0"/>
+          <w:numId w:val="12"/>
+        </w:numPr>
+        <w:rPr>
+          <w:lang w:val="en-GB"/>
+        </w:rPr>
+      </w:pPr>
+      <w:r>
+        <w:rPr>
+          <w:lang w:val="en-GB"/>
+        </w:rPr>
+        <w:t>JEE: Java Enterprise Edition.</w:t>
+      </w:r>
+    </w:p>
+    <w:p>
+      <w:pPr>
+        <w:pStyle w:val="Heading2"/>
+        <w:rPr>
+          <w:lang w:val="en-GB"/>
+        </w:rPr>
+      </w:pPr>
+      <w:bookmarkStart w:id="5" w:name="_Toc341631918"/>
+      <w:r>
+        <w:rPr>
+          <w:lang w:val="en-GB"/>
+        </w:rPr>
+        <w:t>Reference Documents</w:t>
+      </w:r>
+      <w:bookmarkEnd w:id="5"/>
+    </w:p>
+    <w:p>
+      <w:pPr>
+        <w:rPr>
+          <w:lang w:val="en-GB"/>
+        </w:rPr>
+      </w:pPr>
+    </w:p>
+    <w:p>
+      <w:pPr>
+        <w:pStyle w:val="Heading2"/>
+        <w:rPr>
+          <w:lang w:val="en-GB"/>
+        </w:rPr>
+      </w:pPr>
+      <w:bookmarkStart w:id="6" w:name="_Toc341631919"/>
+      <w:r>
+        <w:rPr>
+          <w:lang w:val="en-GB"/>
+        </w:rPr>
+        <w:t>Document Structure</w:t>
+      </w:r>
+      <w:bookmarkEnd w:id="6"/>
+    </w:p>
+    <w:p>
+      <w:pPr>
+        <w:rPr>
+          <w:lang w:val="en-GB"/>
+        </w:rPr>
+      </w:pPr>
+    </w:p>
+    <w:p>
+      <w:pPr>
+        <w:widowControl w:val="0"/>
+        <w:autoSpaceDE w:val="0"/>
+        <w:autoSpaceDN w:val="0"/>
+        <w:adjustRightInd w:val="0"/>
+        <w:spacing w:after="240" w:line="340" w:lineRule="atLeast"/>
+        <w:rPr>
+          <w:rFonts w:ascii="Times" w:hAnsi="Times" w:cs="Times"/>
+          <w:lang w:val="en-US"/>
+        </w:rPr>
+      </w:pPr>
+      <w:commentRangeStart w:id="7"/>
+      <w:r>
+        <w:rPr>
+          <w:rFonts w:ascii="Times New Roman" w:hAnsi="Times New Roman" w:cs="Times New Roman"/>
+          <w:sz w:val="30"/>
+          <w:szCs w:val="30"/>
+          <w:lang w:val="en-US"/>
+        </w:rPr>
+        <w:t xml:space="preserve">This document specifies the architecture of </w:t>
+      </w:r>
+      <w:r>
+        <w:rPr>
+          <w:rFonts w:ascii="Times New Roman" w:hAnsi="Times New Roman" w:cs="Times New Roman"/>
+          <w:sz w:val="30"/>
+          <w:szCs w:val="30"/>
+          <w:lang w:val="en-US"/>
+        </w:rPr>
+        <w:t>PowerEnJoy</w:t>
+      </w:r>
+      <w:r>
+        <w:rPr>
+          <w:rFonts w:ascii="Times New Roman" w:hAnsi="Times New Roman" w:cs="Times New Roman"/>
+          <w:sz w:val="30"/>
+          <w:szCs w:val="30"/>
+          <w:lang w:val="en-US"/>
+        </w:rPr>
+        <w:t xml:space="preserve"> spreading from the general into the specific. Also it describes the architectural decisions and tradeoffs and justifies them. The design was guided by a top-down process approach and the document structure reflects this tactic. </w:t>
+      </w:r>
+      <w:commentRangeEnd w:id="7"/>
+      <w:r>
+        <w:rPr>
+          <w:rStyle w:val="CommentReference"/>
+        </w:rPr>
+        <w:commentReference w:id="7"/>
+      </w:r>
+    </w:p>
+    <w:p>
+      <w:pPr>
+        <w:widowControl w:val="0"/>
+        <w:autoSpaceDE w:val="0"/>
+        <w:autoSpaceDN w:val="0"/>
+        <w:adjustRightInd w:val="0"/>
+        <w:spacing w:after="240" w:line="340" w:lineRule="atLeast"/>
+        <w:rPr>
+          <w:rFonts w:ascii="Times New Roman" w:hAnsi="Times New Roman" w:cs="Times New Roman"/>
+          <w:sz w:val="30"/>
+          <w:szCs w:val="30"/>
+          <w:lang w:val="en-US"/>
+        </w:rPr>
+      </w:pPr>
+      <w:r>
+        <w:rPr>
+          <w:rFonts w:ascii="Times New Roman" w:hAnsi="Times New Roman" w:cs="Times New Roman"/>
+          <w:sz w:val="30"/>
+          <w:szCs w:val="30"/>
+          <w:lang w:val="en-US"/>
         </w:rPr>
         <w:lastRenderedPageBreak/>
-        <w:t>a weighted average of all the pressures over the surface of the area that is in contact with the ground.</w:t>
-      </w:r>
-    </w:p>
-    <w:p>
-      <w:pPr>
-        <w:ind w:firstLine="720"/>
-        <w:rPr>
-          <w:rFonts w:ascii="Helvetica" w:eastAsia="Times New Roman" w:hAnsi="Helvetica" w:cs="Times New Roman"/>
-          <w:sz w:val="25"/>
-          <w:szCs w:val="25"/>
-          <w:lang w:val="en-GB"/>
-        </w:rPr>
-      </w:pPr>
-      <w:r>
-        <w:rPr>
-          <w:rFonts w:ascii="Helvetica" w:eastAsia="Times New Roman" w:hAnsi="Helvetica" w:cs="Times New Roman"/>
-          <w:sz w:val="25"/>
-          <w:szCs w:val="25"/>
-          <w:lang w:val="en-GB"/>
-        </w:rPr>
-        <w:t>It is also called the Center of Balance (COB) [1].</w:t>
-      </w:r>
-    </w:p>
-    <w:p>
-      <w:pPr>
-        <w:rPr>
-          <w:rFonts w:ascii="Helvetica" w:eastAsia="Times New Roman" w:hAnsi="Helvetica" w:cs="Times New Roman"/>
-          <w:sz w:val="25"/>
-          <w:szCs w:val="25"/>
-          <w:lang w:val="en-GB"/>
-        </w:rPr>
-      </w:pPr>
-      <w:r>
-        <w:rPr>
-          <w:rFonts w:ascii="Helvetica" w:eastAsia="Times New Roman" w:hAnsi="Helvetica" w:cs="Times New Roman"/>
-          <w:sz w:val="25"/>
-          <w:szCs w:val="25"/>
-          <w:lang w:val="en-GB"/>
-        </w:rPr>
-        <w:t>1.3.2 Nintendo Wii</w:t>
-      </w:r>
-    </w:p>
-    <w:p>
-      <w:pPr>
-        <w:ind w:left="720"/>
-        <w:rPr>
-          <w:rFonts w:ascii="Helvetica" w:eastAsia="Times New Roman" w:hAnsi="Helvetica" w:cs="Times New Roman"/>
-          <w:sz w:val="25"/>
-          <w:szCs w:val="25"/>
-          <w:u w:val="single"/>
-          <w:lang w:val="en-GB"/>
-        </w:rPr>
-      </w:pPr>
-      <w:r>
-        <w:rPr>
-          <w:rFonts w:ascii="Helvetica" w:eastAsia="Times New Roman" w:hAnsi="Helvetica" w:cs="Times New Roman"/>
-          <w:sz w:val="25"/>
-          <w:szCs w:val="25"/>
-          <w:u w:val="single"/>
-          <w:lang w:val="en-GB"/>
-        </w:rPr>
-        <w:t>Wii Remote</w:t>
-      </w:r>
-    </w:p>
-    <w:p>
-      <w:pPr>
-        <w:ind w:left="720"/>
-        <w:rPr>
-          <w:rFonts w:ascii="Helvetica" w:eastAsia="Times New Roman" w:hAnsi="Helvetica" w:cs="Times New Roman"/>
-          <w:sz w:val="25"/>
-          <w:szCs w:val="25"/>
-          <w:lang w:val="en-GB"/>
-        </w:rPr>
-      </w:pPr>
-      <w:r>
-        <w:rPr>
-          <w:rFonts w:ascii="Helvetica" w:eastAsia="Times New Roman" w:hAnsi="Helvetica" w:cs="Times New Roman"/>
-          <w:sz w:val="25"/>
-          <w:szCs w:val="25"/>
-          <w:lang w:val="en-GB"/>
-        </w:rPr>
-        <w:t>Device that communicates through Bluetooth wireless protocol to the Nintendo Wii Gam-</w:t>
-      </w:r>
-    </w:p>
-    <w:p>
-      <w:pPr>
-        <w:ind w:left="720"/>
-        <w:rPr>
-          <w:rFonts w:ascii="Helvetica" w:eastAsia="Times New Roman" w:hAnsi="Helvetica" w:cs="Times New Roman"/>
-          <w:sz w:val="25"/>
-          <w:szCs w:val="25"/>
-          <w:lang w:val="en-GB"/>
-        </w:rPr>
-      </w:pPr>
-      <w:r>
-        <w:rPr>
-          <w:rFonts w:ascii="Helvetica" w:eastAsia="Times New Roman" w:hAnsi="Helvetica" w:cs="Times New Roman"/>
-          <w:sz w:val="25"/>
-          <w:szCs w:val="25"/>
-          <w:lang w:val="en-GB"/>
-        </w:rPr>
-        <w:t>ing System. Data communicated includes button press and releases, accelerometer readings, and an</w:t>
-      </w:r>
-    </w:p>
-    <w:p>
-      <w:pPr>
-        <w:ind w:left="720"/>
-        <w:rPr>
-          <w:rFonts w:ascii="Helvetica" w:eastAsia="Times New Roman" w:hAnsi="Helvetica" w:cs="Times New Roman"/>
-          <w:sz w:val="25"/>
-          <w:szCs w:val="25"/>
-          <w:lang w:val="en-GB"/>
-        </w:rPr>
-      </w:pPr>
-      <w:r>
-        <w:rPr>
-          <w:rFonts w:ascii="Helvetica" w:eastAsia="Times New Roman" w:hAnsi="Helvetica" w:cs="Times New Roman"/>
-          <w:sz w:val="25"/>
-          <w:szCs w:val="25"/>
-          <w:lang w:val="en-GB"/>
-        </w:rPr>
-        <w:t>Infrared (IR) LED pointing system.</w:t>
-      </w:r>
-    </w:p>
-    <w:p>
-      <w:pPr>
-        <w:ind w:left="720"/>
-        <w:rPr>
-          <w:rFonts w:ascii="Helvetica" w:eastAsia="Times New Roman" w:hAnsi="Helvetica" w:cs="Times New Roman"/>
-          <w:sz w:val="25"/>
-          <w:szCs w:val="25"/>
-          <w:u w:val="single"/>
-          <w:lang w:val="en-GB"/>
-        </w:rPr>
-      </w:pPr>
-      <w:r>
-        <w:rPr>
-          <w:rFonts w:ascii="Helvetica" w:eastAsia="Times New Roman" w:hAnsi="Helvetica" w:cs="Times New Roman"/>
-          <w:sz w:val="25"/>
-          <w:szCs w:val="25"/>
-          <w:u w:val="single"/>
-          <w:lang w:val="en-GB"/>
-        </w:rPr>
-        <w:t>Wii Balance Board</w:t>
-      </w:r>
-    </w:p>
-    <w:p>
-      <w:pPr>
-        <w:ind w:left="720"/>
-        <w:rPr>
-          <w:rFonts w:ascii="Helvetica" w:eastAsia="Times New Roman" w:hAnsi="Helvetica" w:cs="Times New Roman"/>
-          <w:sz w:val="25"/>
-          <w:szCs w:val="25"/>
-          <w:lang w:val="en-GB"/>
-        </w:rPr>
-      </w:pPr>
-      <w:r>
-        <w:rPr>
-          <w:rFonts w:ascii="Helvetica" w:eastAsia="Times New Roman" w:hAnsi="Helvetica" w:cs="Times New Roman"/>
-          <w:sz w:val="25"/>
-          <w:szCs w:val="25"/>
-          <w:lang w:val="en-GB"/>
-        </w:rPr>
-        <w:t>Device that communicates the COP through Bluetooth wireless protocol to the Nin-</w:t>
-      </w:r>
-    </w:p>
-    <w:p>
-      <w:pPr>
-        <w:ind w:firstLine="720"/>
-        <w:rPr>
-          <w:rFonts w:ascii="Helvetica" w:eastAsia="Times New Roman" w:hAnsi="Helvetica" w:cs="Times New Roman"/>
-          <w:sz w:val="25"/>
-          <w:szCs w:val="25"/>
-          <w:lang w:val="en-GB"/>
-        </w:rPr>
-      </w:pPr>
-      <w:r>
-        <w:rPr>
-          <w:rFonts w:ascii="Helvetica" w:eastAsia="Times New Roman" w:hAnsi="Helvetica" w:cs="Times New Roman"/>
-          <w:sz w:val="25"/>
-          <w:szCs w:val="25"/>
-          <w:lang w:val="en-GB"/>
-        </w:rPr>
-        <w:t>tendo Wii Gaming System.</w:t>
-      </w:r>
-    </w:p>
-    <w:p>
-      <w:pPr>
-        <w:rPr>
-          <w:rFonts w:ascii="Helvetica" w:eastAsia="Times New Roman" w:hAnsi="Helvetica" w:cs="Times New Roman"/>
-          <w:sz w:val="25"/>
-          <w:szCs w:val="25"/>
-          <w:lang w:val="en-GB"/>
-        </w:rPr>
-      </w:pPr>
-      <w:r>
-        <w:rPr>
-          <w:rFonts w:ascii="Helvetica" w:eastAsia="Times New Roman" w:hAnsi="Helvetica" w:cs="Times New Roman"/>
-          <w:sz w:val="25"/>
-          <w:szCs w:val="25"/>
-          <w:lang w:val="en-GB"/>
-        </w:rPr>
-        <w:t>1.3.3 Software</w:t>
-      </w:r>
-    </w:p>
-    <w:p>
-      <w:pPr>
-        <w:ind w:left="720"/>
-        <w:rPr>
-          <w:rFonts w:ascii="Helvetica" w:eastAsia="Times New Roman" w:hAnsi="Helvetica" w:cs="Times New Roman"/>
-          <w:sz w:val="25"/>
-          <w:szCs w:val="25"/>
-          <w:u w:val="single"/>
-          <w:lang w:val="en-GB"/>
-        </w:rPr>
-      </w:pPr>
-      <w:r>
-        <w:rPr>
-          <w:rFonts w:ascii="Helvetica" w:eastAsia="Times New Roman" w:hAnsi="Helvetica" w:cs="Times New Roman"/>
-          <w:sz w:val="25"/>
-          <w:szCs w:val="25"/>
-          <w:u w:val="single"/>
-          <w:lang w:val="en-GB"/>
-        </w:rPr>
-        <w:t>Therapy</w:t>
-      </w:r>
-    </w:p>
-    <w:p>
-      <w:pPr>
-        <w:ind w:left="720"/>
-        <w:rPr>
-          <w:rFonts w:ascii="Helvetica" w:eastAsia="Times New Roman" w:hAnsi="Helvetica" w:cs="Times New Roman"/>
-          <w:sz w:val="25"/>
-          <w:szCs w:val="25"/>
-          <w:lang w:val="en-GB"/>
-        </w:rPr>
-      </w:pPr>
-      <w:r>
-        <w:rPr>
-          <w:rFonts w:ascii="Helvetica" w:eastAsia="Times New Roman" w:hAnsi="Helvetica" w:cs="Times New Roman"/>
-          <w:sz w:val="25"/>
-          <w:szCs w:val="25"/>
-          <w:lang w:val="en-GB"/>
-        </w:rPr>
-        <w:t>A series of tasks that is completed in one session.</w:t>
-      </w:r>
-    </w:p>
-    <w:p>
-      <w:pPr>
-        <w:ind w:left="720"/>
-        <w:rPr>
-          <w:rFonts w:ascii="Helvetica" w:eastAsia="Times New Roman" w:hAnsi="Helvetica" w:cs="Times New Roman"/>
-          <w:sz w:val="25"/>
-          <w:szCs w:val="25"/>
-          <w:u w:val="single"/>
-          <w:lang w:val="en-GB"/>
-        </w:rPr>
-      </w:pPr>
-      <w:r>
-        <w:rPr>
-          <w:rFonts w:ascii="Helvetica" w:eastAsia="Times New Roman" w:hAnsi="Helvetica" w:cs="Times New Roman"/>
-          <w:sz w:val="25"/>
-          <w:szCs w:val="25"/>
-          <w:u w:val="single"/>
-          <w:lang w:val="en-GB"/>
-        </w:rPr>
-        <w:t>Session</w:t>
-      </w:r>
-    </w:p>
-    <w:p>
-      <w:pPr>
-        <w:ind w:left="720"/>
-        <w:rPr>
-          <w:rFonts w:ascii="Helvetica" w:eastAsia="Times New Roman" w:hAnsi="Helvetica" w:cs="Times New Roman"/>
-          <w:sz w:val="25"/>
-          <w:szCs w:val="25"/>
-          <w:lang w:val="en-GB"/>
-        </w:rPr>
-      </w:pPr>
-      <w:r>
-        <w:rPr>
-          <w:rFonts w:ascii="Helvetica" w:eastAsia="Times New Roman" w:hAnsi="Helvetica" w:cs="Times New Roman"/>
-          <w:sz w:val="25"/>
-          <w:szCs w:val="25"/>
-          <w:lang w:val="en-GB"/>
-        </w:rPr>
-        <w:t>A given time in which a user completes a therapy.</w:t>
-      </w:r>
-    </w:p>
-    <w:p>
-      <w:pPr>
-        <w:ind w:left="720"/>
-        <w:rPr>
-          <w:rFonts w:ascii="Helvetica" w:eastAsia="Times New Roman" w:hAnsi="Helvetica" w:cs="Times New Roman"/>
-          <w:sz w:val="25"/>
-          <w:szCs w:val="25"/>
-          <w:u w:val="single"/>
-          <w:lang w:val="en-GB"/>
-        </w:rPr>
-      </w:pPr>
-      <w:r>
-        <w:rPr>
-          <w:rFonts w:ascii="Helvetica" w:eastAsia="Times New Roman" w:hAnsi="Helvetica" w:cs="Times New Roman"/>
-          <w:sz w:val="25"/>
-          <w:szCs w:val="25"/>
-          <w:u w:val="single"/>
-          <w:lang w:val="en-GB"/>
-        </w:rPr>
-        <w:t>Task</w:t>
-      </w:r>
-    </w:p>
-    <w:p>
-      <w:pPr>
-        <w:ind w:left="720"/>
-        <w:rPr>
-          <w:rFonts w:ascii="Helvetica" w:eastAsia="Times New Roman" w:hAnsi="Helvetica" w:cs="Times New Roman"/>
-          <w:sz w:val="25"/>
-          <w:szCs w:val="25"/>
-          <w:lang w:val="en-GB"/>
-        </w:rPr>
-      </w:pPr>
-      <w:r>
-        <w:rPr>
-          <w:rFonts w:ascii="Helvetica" w:eastAsia="Times New Roman" w:hAnsi="Helvetica" w:cs="Times New Roman"/>
-          <w:sz w:val="25"/>
-          <w:szCs w:val="25"/>
-          <w:lang w:val="en-GB"/>
-        </w:rPr>
-        <w:t>A subunit of a therapy that has an objective with success and fail criteria.</w:t>
-      </w:r>
-    </w:p>
-    <w:p>
-      <w:pPr>
-        <w:rPr>
-          <w:lang w:val="en-GB"/>
-        </w:rPr>
-      </w:pPr>
-    </w:p>
-    <w:p>
-      <w:pPr>
-        <w:pStyle w:val="Heading2"/>
-        <w:rPr>
-          <w:lang w:val="en-GB"/>
-        </w:rPr>
-      </w:pPr>
-      <w:bookmarkStart w:id="4" w:name="_Toc341631918"/>
-      <w:r>
-        <w:rPr>
-          <w:lang w:val="en-GB"/>
-        </w:rPr>
-        <w:t>Reference Documents</w:t>
-      </w:r>
-      <w:bookmarkEnd w:id="4"/>
-    </w:p>
-    <w:p>
-      <w:pPr>
-        <w:rPr>
-          <w:lang w:val="en-GB"/>
-        </w:rPr>
-      </w:pPr>
-    </w:p>
-    <w:p>
-      <w:pPr>
-        <w:pStyle w:val="Heading2"/>
-        <w:rPr>
-          <w:lang w:val="en-GB"/>
-        </w:rPr>
-      </w:pPr>
-      <w:bookmarkStart w:id="5" w:name="_Toc341631919"/>
-      <w:r>
-        <w:rPr>
-          <w:lang w:val="en-GB"/>
-        </w:rPr>
-        <w:t>Document Structure</w:t>
-      </w:r>
-      <w:bookmarkEnd w:id="5"/>
-    </w:p>
-    <w:p>
-      <w:pPr>
-        <w:rPr>
-          <w:lang w:val="en-GB"/>
-        </w:rPr>
-      </w:pPr>
-    </w:p>
-    <w:p>
-      <w:pPr>
-        <w:rPr>
-          <w:lang w:val="en-GB"/>
-        </w:rPr>
-      </w:pPr>
-      <w:r>
-        <w:rPr>
-          <w:lang w:val="en-GB"/>
-        </w:rPr>
-        <w:t>Explain what chapters from 2 to 5 contain</w:t>
-      </w:r>
-      <w:r>
-        <w:rPr>
-          <w:lang w:val="en-GB"/>
-        </w:rPr>
-        <w:t>.</w:t>
-      </w:r>
+        <w:t xml:space="preserve">The document is organized as follows: </w:t>
+      </w:r>
+    </w:p>
+    <w:p>
+      <w:pPr>
+        <w:pStyle w:val="ListParagraph"/>
+        <w:widowControl w:val="0"/>
+        <w:numPr>
+          <w:ilvl w:val="0"/>
+          <w:numId w:val="11"/>
+        </w:numPr>
+        <w:autoSpaceDE w:val="0"/>
+        <w:autoSpaceDN w:val="0"/>
+        <w:adjustRightInd w:val="0"/>
+        <w:spacing w:after="240" w:line="340" w:lineRule="atLeast"/>
+        <w:rPr>
+          <w:rFonts w:ascii="Times" w:hAnsi="Times" w:cs="Times"/>
+          <w:lang w:val="en-US"/>
+        </w:rPr>
+      </w:pPr>
+      <w:r>
+        <w:rPr>
+          <w:rFonts w:ascii="Times New Roman" w:hAnsi="Times New Roman" w:cs="Times New Roman"/>
+          <w:sz w:val="30"/>
+          <w:szCs w:val="30"/>
+          <w:lang w:val="en-US"/>
+        </w:rPr>
+        <w:t>Introduction, provides a synopsis of the architectural descriptions.</w:t>
+      </w:r>
+    </w:p>
+    <w:p>
+      <w:pPr>
+        <w:pStyle w:val="ListParagraph"/>
+        <w:widowControl w:val="0"/>
+        <w:numPr>
+          <w:ilvl w:val="0"/>
+          <w:numId w:val="11"/>
+        </w:numPr>
+        <w:autoSpaceDE w:val="0"/>
+        <w:autoSpaceDN w:val="0"/>
+        <w:adjustRightInd w:val="0"/>
+        <w:spacing w:after="240" w:line="340" w:lineRule="atLeast"/>
+        <w:rPr>
+          <w:rFonts w:ascii="Times" w:hAnsi="Times" w:cs="Times"/>
+          <w:lang w:val="en-US"/>
+        </w:rPr>
+      </w:pPr>
+      <w:r>
+        <w:rPr>
+          <w:rFonts w:ascii="Times New Roman" w:hAnsi="Times New Roman" w:cs="Times New Roman"/>
+          <w:sz w:val="30"/>
+          <w:szCs w:val="30"/>
+          <w:lang w:val="en-US"/>
+        </w:rPr>
+        <w:t xml:space="preserve">Architectural design, </w:t>
+      </w:r>
+      <w:commentRangeStart w:id="8"/>
+      <w:r>
+        <w:rPr>
+          <w:rFonts w:ascii="Times New Roman" w:hAnsi="Times New Roman" w:cs="Times New Roman"/>
+          <w:sz w:val="30"/>
+          <w:szCs w:val="30"/>
+          <w:lang w:val="en-US"/>
+        </w:rPr>
+        <w:t xml:space="preserve">provides a general description of PowerEnJoy including its </w:t>
+      </w:r>
+      <w:r>
+        <w:rPr>
+          <w:rFonts w:ascii="Times" w:hAnsi="Times" w:cs="Times"/>
+          <w:lang w:val="en-US"/>
+        </w:rPr>
+        <w:t> +</w:t>
+      </w:r>
+      <w:r>
+        <w:rPr>
+          <w:rFonts w:ascii="Times New Roman" w:hAnsi="Times New Roman" w:cs="Times New Roman"/>
+          <w:sz w:val="30"/>
+          <w:szCs w:val="30"/>
+          <w:lang w:val="en-US"/>
+        </w:rPr>
+        <w:t xml:space="preserve">functionality and matters related to the overall system and its design. </w:t>
+      </w:r>
+      <w:r>
+        <w:rPr>
+          <w:rFonts w:ascii="Times" w:hAnsi="Times" w:cs="Times"/>
+          <w:lang w:val="en-US"/>
+        </w:rPr>
+        <w:t> +</w:t>
+      </w:r>
+      <w:commentRangeEnd w:id="8"/>
+      <w:r>
+        <w:rPr>
+          <w:rStyle w:val="CommentReference"/>
+        </w:rPr>
+        <w:commentReference w:id="8"/>
+      </w:r>
+    </w:p>
+    <w:p>
+      <w:pPr>
+        <w:pStyle w:val="ListParagraph"/>
+        <w:widowControl w:val="0"/>
+        <w:numPr>
+          <w:ilvl w:val="0"/>
+          <w:numId w:val="11"/>
+        </w:numPr>
+        <w:autoSpaceDE w:val="0"/>
+        <w:autoSpaceDN w:val="0"/>
+        <w:adjustRightInd w:val="0"/>
+        <w:spacing w:after="240" w:line="340" w:lineRule="atLeast"/>
+        <w:rPr>
+          <w:rFonts w:ascii="Times" w:hAnsi="Times" w:cs="Times"/>
+          <w:lang w:val="en-US"/>
+        </w:rPr>
+      </w:pPr>
+      <w:r>
+        <w:rPr>
+          <w:rFonts w:ascii="Times New Roman" w:hAnsi="Times New Roman" w:cs="Times New Roman"/>
+          <w:sz w:val="30"/>
+          <w:szCs w:val="30"/>
+          <w:lang w:val="en-US"/>
+        </w:rPr>
+        <w:t>Algorithmic design.</w:t>
+      </w:r>
+    </w:p>
+    <w:p>
+      <w:pPr>
+        <w:pStyle w:val="ListParagraph"/>
+        <w:widowControl w:val="0"/>
+        <w:numPr>
+          <w:ilvl w:val="0"/>
+          <w:numId w:val="11"/>
+        </w:numPr>
+        <w:autoSpaceDE w:val="0"/>
+        <w:autoSpaceDN w:val="0"/>
+        <w:adjustRightInd w:val="0"/>
+        <w:spacing w:after="240" w:line="340" w:lineRule="atLeast"/>
+        <w:rPr>
+          <w:rFonts w:ascii="Times" w:hAnsi="Times" w:cs="Times"/>
+          <w:lang w:val="en-US"/>
+        </w:rPr>
+      </w:pPr>
+      <w:r>
+        <w:rPr>
+          <w:rFonts w:ascii="Times New Roman" w:hAnsi="Times New Roman" w:cs="Times New Roman"/>
+          <w:sz w:val="30"/>
+          <w:szCs w:val="30"/>
+          <w:lang w:val="en-US"/>
+        </w:rPr>
+        <w:t>User Interface design.</w:t>
+      </w:r>
+    </w:p>
+    <w:p>
+      <w:pPr>
+        <w:pStyle w:val="ListParagraph"/>
+        <w:widowControl w:val="0"/>
+        <w:numPr>
+          <w:ilvl w:val="0"/>
+          <w:numId w:val="11"/>
+        </w:numPr>
+        <w:autoSpaceDE w:val="0"/>
+        <w:autoSpaceDN w:val="0"/>
+        <w:adjustRightInd w:val="0"/>
+        <w:spacing w:after="240" w:line="340" w:lineRule="atLeast"/>
+        <w:rPr>
+          <w:rFonts w:ascii="Times" w:hAnsi="Times" w:cs="Times"/>
+          <w:lang w:val="en-US"/>
+        </w:rPr>
+      </w:pPr>
+      <w:r>
+        <w:rPr>
+          <w:rFonts w:ascii="Times New Roman" w:hAnsi="Times New Roman" w:cs="Times New Roman"/>
+          <w:sz w:val="30"/>
+          <w:szCs w:val="30"/>
+          <w:lang w:val="en-US"/>
+        </w:rPr>
+        <w:t>Requirements traceability.</w:t>
+      </w:r>
+    </w:p>
+    <w:p>
+      <w:pPr>
+        <w:pStyle w:val="ListParagraph"/>
+        <w:widowControl w:val="0"/>
+        <w:numPr>
+          <w:ilvl w:val="0"/>
+          <w:numId w:val="11"/>
+        </w:numPr>
+        <w:autoSpaceDE w:val="0"/>
+        <w:autoSpaceDN w:val="0"/>
+        <w:adjustRightInd w:val="0"/>
+        <w:spacing w:after="240" w:line="340" w:lineRule="atLeast"/>
+        <w:rPr>
+          <w:rFonts w:ascii="Times" w:hAnsi="Times" w:cs="Times"/>
+          <w:lang w:val="en-US"/>
+        </w:rPr>
+      </w:pPr>
+      <w:r>
+        <w:rPr>
+          <w:rFonts w:ascii="Times New Roman" w:hAnsi="Times New Roman" w:cs="Times New Roman"/>
+          <w:sz w:val="30"/>
+          <w:szCs w:val="30"/>
+          <w:lang w:val="en-US"/>
+        </w:rPr>
+        <w:t>Effort spent.</w:t>
+      </w:r>
+      <w:r>
+        <w:rPr>
+          <w:rFonts w:ascii="Times" w:hAnsi="Times" w:cs="Times"/>
+          <w:lang w:val="en-US"/>
+        </w:rPr>
+        <w:t xml:space="preserve"> </w:t>
+      </w:r>
+      <w:r>
+        <w:rPr>
+          <w:rFonts w:ascii="Times" w:hAnsi="Times" w:cs="Times"/>
+          <w:lang w:val="en-US"/>
+        </w:rPr>
+        <w:t> +</w:t>
+      </w:r>
+    </w:p>
+    <w:p>
+      <w:pPr>
+        <w:rPr>
+          <w:lang w:val="en-GB"/>
+        </w:rPr>
+      </w:pPr>
       <w:r>
         <w:rPr>
           <w:lang w:val="en-GB"/>
@@ -3620,7 +3352,7 @@
           <w:lang w:val="en-GB"/>
         </w:rPr>
       </w:pPr>
-      <w:bookmarkStart w:id="6" w:name="_Toc341631920"/>
+      <w:bookmarkStart w:id="9" w:name="_Toc341631920"/>
       <w:r>
         <w:rPr>
           <w:lang w:val="en-GB"/>
@@ -3628,7 +3360,7 @@
         <w:lastRenderedPageBreak/>
         <w:t>Architectural Design</w:t>
       </w:r>
-      <w:bookmarkEnd w:id="6"/>
+      <w:bookmarkEnd w:id="9"/>
     </w:p>
     <w:p>
       <w:pPr>
@@ -3637,14 +3369,14 @@
           <w:lang w:val="en-GB"/>
         </w:rPr>
       </w:pPr>
-      <w:bookmarkStart w:id="7" w:name="_Toc341631921"/>
+      <w:bookmarkStart w:id="10" w:name="_Toc341631921"/>
       <w:r>
         <w:rPr>
           <w:lang w:val="en-GB"/>
         </w:rPr>
         <w:t>Overview: High level components and their interaction</w:t>
       </w:r>
-      <w:bookmarkEnd w:id="7"/>
+      <w:bookmarkEnd w:id="10"/>
     </w:p>
     <w:p>
       <w:pPr>
@@ -4018,7 +3750,7 @@
                 <v:stroke joinstyle="miter"/>
                 <v:path gradientshapeok="t" o:connecttype="rect"/>
               </v:shapetype>
-              <v:shape id="Text Box 38" o:spid="_x0000_s1030" type="#_x0000_t202" style="position:absolute;margin-left:233.3pt;margin-top:66.15pt;width:101pt;height:26pt;z-index:251700224;visibility:visible;mso-wrap-style:none;mso-height-percent:0;mso-wrap-distance-left:9pt;mso-wrap-distance-top:0;mso-wrap-distance-right:9pt;mso-wrap-distance-bottom:0;mso-position-horizontal:absolute;mso-position-horizontal-relative:text;mso-position-vertical:absolute;mso-position-vertical-relative:text;mso-height-percent:0;mso-height-relative:margin;v-text-anchor:top" o:gfxdata="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" filled="f" stroked="f">
+              <v:shape id="Text Box 38" o:spid="_x0000_s1030" type="#_x0000_t202" style="position:absolute;margin-left:233.3pt;margin-top:66.15pt;width:101pt;height:26pt;z-index:251700224;visibility:visible;mso-wrap-style:none;mso-height-percent:0;mso-wrap-distance-left:9pt;mso-wrap-distance-top:0;mso-wrap-distance-right:9pt;mso-wrap-distance-bottom:0;mso-position-horizontal:absolute;mso-position-horizontal-relative:text;mso-position-vertical:absolute;mso-position-vertical-relative:text;mso-height-percent:0;mso-height-relative:margin;v-text-anchor:top" o:gfxdata="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" filled="f" stroked="f">
                 <v:textbox>
                   <w:txbxContent>
                     <w:p>
@@ -4298,7 +4030,7 @@
           </mc:Choice>
           <mc:Fallback>
             <w:pict>
-              <v:shape id="Text Box 45" o:spid="_x0000_s1031" type="#_x0000_t202" style="position:absolute;margin-left:452.3pt;margin-top:78.15pt;width:59pt;height:1in;z-index:251705344;visibility:visible;mso-wrap-style:none;mso-wrap-distance-left:9pt;mso-wrap-distance-top:0;mso-wrap-distance-right:9pt;mso-wrap-distance-bottom:0;mso-position-horizontal:absolute;mso-position-horizontal-relative:text;mso-position-vertical:absolute;mso-position-vertical-relative:text;v-text-anchor:top" o:gfxdata="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" filled="f" stroked="f">
+              <v:shape id="Text Box 45" o:spid="_x0000_s1031" type="#_x0000_t202" style="position:absolute;margin-left:452.3pt;margin-top:78.15pt;width:59pt;height:1in;z-index:251705344;visibility:visible;mso-wrap-style:none;mso-wrap-distance-left:9pt;mso-wrap-distance-top:0;mso-wrap-distance-right:9pt;mso-wrap-distance-bottom:0;mso-position-horizontal:absolute;mso-position-horizontal-relative:text;mso-position-vertical:absolute;mso-position-vertical-relative:text;v-text-anchor:top" o:gfxdata="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" filled="f" stroked="f">
                 <v:textbox>
                   <w:txbxContent>
                     <w:p>
@@ -4496,7 +4228,7 @@
           </mc:Choice>
           <mc:Fallback>
             <w:pict>
-              <v:shape id="Text Box 41" o:spid="_x0000_s1032" type="#_x0000_t202" style="position:absolute;margin-left:439.3pt;margin-top:36.15pt;width:82.55pt;height:1in;z-index:251703296;visibility:visible;mso-wrap-style:none;mso-wrap-distance-left:9pt;mso-wrap-distance-top:0;mso-wrap-distance-right:9pt;mso-wrap-distance-bottom:0;mso-position-horizontal:absolute;mso-position-horizontal-relative:text;mso-position-vertical:absolute;mso-position-vertical-relative:text;v-text-anchor:top" o:gfxdata="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" filled="f" stroked="f">
+              <v:shape id="Text Box 41" o:spid="_x0000_s1032" type="#_x0000_t202" style="position:absolute;margin-left:439.3pt;margin-top:36.15pt;width:82.55pt;height:1in;z-index:251703296;visibility:visible;mso-wrap-style:none;mso-wrap-distance-left:9pt;mso-wrap-distance-top:0;mso-wrap-distance-right:9pt;mso-wrap-distance-bottom:0;mso-position-horizontal:absolute;mso-position-horizontal-relative:text;mso-position-vertical:absolute;mso-position-vertical-relative:text;v-text-anchor:top" o:gfxdata="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" filled="f" stroked="f">
                 <v:textbox>
                   <w:txbxContent>
                     <w:p>
@@ -4717,7 +4449,7 @@
           </mc:Choice>
           <mc:Fallback>
             <w:pict>
-              <v:shape id="Text Box 23" o:spid="_x0000_s1033" type="#_x0000_t202" style="position:absolute;margin-left:253.3pt;margin-top:35.15pt;width:62.9pt;height:1in;z-index:251697152;visibility:visible;mso-wrap-style:none;mso-wrap-distance-left:9pt;mso-wrap-distance-top:0;mso-wrap-distance-right:9pt;mso-wrap-distance-bottom:0;mso-position-horizontal:absolute;mso-position-horizontal-relative:text;mso-position-vertical:absolute;mso-position-vertical-relative:text;v-text-anchor:top" o:gfxdata="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" filled="f" stroked="f">
+              <v:shape id="Text Box 23" o:spid="_x0000_s1033" type="#_x0000_t202" style="position:absolute;margin-left:253.3pt;margin-top:35.15pt;width:62.9pt;height:1in;z-index:251697152;visibility:visible;mso-wrap-style:none;mso-wrap-distance-left:9pt;mso-wrap-distance-top:0;mso-wrap-distance-right:9pt;mso-wrap-distance-bottom:0;mso-position-horizontal:absolute;mso-position-horizontal-relative:text;mso-position-vertical:absolute;mso-position-vertical-relative:text;v-text-anchor:top" o:gfxdata="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" filled="f" stroked="f">
                 <v:textbox>
                   <w:txbxContent>
                     <w:p>
@@ -5092,7 +4824,7 @@
           </mc:Choice>
           <mc:Fallback>
             <w:pict>
-              <v:shape id="Text Box 20" o:spid="_x0000_s1034" type="#_x0000_t202" style="position:absolute;margin-left:24.3pt;margin-top:77.15pt;width:117pt;height:27pt;z-index:251696128;visibility:visible;mso-wrap-style:square;mso-width-percent:0;mso-height-percent:0;mso-wrap-distance-left:9pt;mso-wrap-distance-top:0;mso-wrap-distance-right:9pt;mso-wrap-distance-bottom:0;mso-position-horizontal:absolute;mso-position-horizontal-relative:text;mso-position-vertical:absolute;mso-position-vertical-relative:text;mso-width-percent:0;mso-height-percent:0;mso-width-relative:margin;mso-height-relative:margin;v-text-anchor:top" o:gfxdata="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" filled="f" stroked="f">
+              <v:shape id="Text Box 20" o:spid="_x0000_s1034" type="#_x0000_t202" style="position:absolute;margin-left:24.3pt;margin-top:77.15pt;width:117pt;height:27pt;z-index:251696128;visibility:visible;mso-wrap-style:square;mso-width-percent:0;mso-height-percent:0;mso-wrap-distance-left:9pt;mso-wrap-distance-top:0;mso-wrap-distance-right:9pt;mso-wrap-distance-bottom:0;mso-position-horizontal:absolute;mso-position-horizontal-relative:text;mso-position-vertical:absolute;mso-position-vertical-relative:text;mso-width-percent:0;mso-height-percent:0;mso-width-relative:margin;mso-height-relative:margin;v-text-anchor:top" o:gfxdata="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" filled="f" stroked="f">
                 <v:textbox>
                   <w:txbxContent>
                     <w:p>
@@ -5306,7 +5038,7 @@
           </mc:Choice>
           <mc:Fallback>
             <w:pict>
-              <v:shape id="Text Box 8" o:spid="_x0000_s1035" type="#_x0000_t202" style="position:absolute;margin-left:38.3pt;margin-top:39.15pt;width:93pt;height:24pt;z-index:251694080;visibility:visible;mso-wrap-style:square;mso-width-percent:0;mso-height-percent:0;mso-wrap-distance-left:9pt;mso-wrap-distance-top:0;mso-wrap-distance-right:9pt;mso-wrap-distance-bottom:0;mso-position-horizontal:absolute;mso-position-horizontal-relative:text;mso-position-vertical:absolute;mso-position-vertical-relative:text;mso-width-percent:0;mso-height-percent:0;mso-width-relative:margin;mso-height-relative:margin;v-text-anchor:top" o:gfxdata="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" filled="f" stroked="f">
+              <v:shape id="Text Box 8" o:spid="_x0000_s1035" type="#_x0000_t202" style="position:absolute;margin-left:38.3pt;margin-top:39.15pt;width:93pt;height:24pt;z-index:251694080;visibility:visible;mso-wrap-style:square;mso-width-percent:0;mso-height-percent:0;mso-wrap-distance-left:9pt;mso-wrap-distance-top:0;mso-wrap-distance-right:9pt;mso-wrap-distance-bottom:0;mso-position-horizontal:absolute;mso-position-horizontal-relative:text;mso-position-vertical:absolute;mso-position-vertical-relative:text;mso-width-percent:0;mso-height-percent:0;mso-width-relative:margin;mso-height-relative:margin;v-text-anchor:top" o:gfxdata="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" filled="f" stroked="f">
                 <v:textbox>
                   <w:txbxContent>
                     <w:p>
@@ -5533,7 +5265,7 @@
           </mc:Choice>
           <mc:Fallback>
             <w:pict>
-              <v:shape id="Text Box 47" o:spid="_x0000_s1036" type="#_x0000_t202" style="position:absolute;margin-left:265.3pt;margin-top:63.25pt;width:39.55pt;height:29pt;z-index:251707392;visibility:visible;mso-wrap-style:none;mso-height-percent:0;mso-wrap-distance-left:9pt;mso-wrap-distance-top:0;mso-wrap-distance-right:9pt;mso-wrap-distance-bottom:0;mso-position-horizontal:absolute;mso-position-horizontal-relative:text;mso-position-vertical:absolute;mso-position-vertical-relative:text;mso-height-percent:0;mso-height-relative:margin;v-text-anchor:top" o:gfxdata="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" filled="f" stroked="f">
+              <v:shape id="Text Box 47" o:spid="_x0000_s1036" type="#_x0000_t202" style="position:absolute;margin-left:265.3pt;margin-top:63.25pt;width:39.55pt;height:29pt;z-index:251707392;visibility:visible;mso-wrap-style:none;mso-height-percent:0;mso-wrap-distance-left:9pt;mso-wrap-distance-top:0;mso-wrap-distance-right:9pt;mso-wrap-distance-bottom:0;mso-position-horizontal:absolute;mso-position-horizontal-relative:text;mso-position-vertical:absolute;mso-position-vertical-relative:text;mso-height-percent:0;mso-height-relative:margin;v-text-anchor:top" o:gfxdata="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" filled="f" stroked="f">
                 <v:textbox>
                   <w:txbxContent>
                     <w:p>
@@ -5647,7 +5379,7 @@
           </mc:Choice>
           <mc:Fallback>
             <w:pict>
-              <v:shape id="Text Box 49" o:spid="_x0000_s1037" type="#_x0000_t202" style="position:absolute;margin-left:255.3pt;margin-top:103.25pt;width:62.65pt;height:1in;z-index:251709440;visibility:visible;mso-wrap-style:none;mso-wrap-distance-left:9pt;mso-wrap-distance-top:0;mso-wrap-distance-right:9pt;mso-wrap-distance-bottom:0;mso-position-horizontal:absolute;mso-position-horizontal-relative:text;mso-position-vertical:absolute;mso-position-vertical-relative:text;v-text-anchor:top" o:gfxdata="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" filled="f" stroked="f">
+              <v:shape id="Text Box 49" o:spid="_x0000_s1037" type="#_x0000_t202" style="position:absolute;margin-left:255.3pt;margin-top:103.25pt;width:62.65pt;height:1in;z-index:251709440;visibility:visible;mso-wrap-style:none;mso-wrap-distance-left:9pt;mso-wrap-distance-top:0;mso-wrap-distance-right:9pt;mso-wrap-distance-bottom:0;mso-position-horizontal:absolute;mso-position-horizontal-relative:text;mso-position-vertical:absolute;mso-position-vertical-relative:text;v-text-anchor:top" o:gfxdata="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" filled="f" stroked="f">
                 <v:textbox>
                   <w:txbxContent>
                     <w:p>
@@ -6252,7 +5984,7 @@
           </mc:Choice>
           <mc:Fallback>
             <w:pict>
-              <v:shape id="Text Box 9" o:spid="_x0000_s1038" type="#_x0000_t202" style="position:absolute;margin-left:197.8pt;margin-top:388.2pt;width:104.75pt;height:32.05pt;z-index:251739136;visibility:visible;mso-wrap-style:square;mso-width-percent:0;mso-height-percent:0;mso-wrap-distance-left:9pt;mso-wrap-distance-top:0;mso-wrap-distance-right:9pt;mso-wrap-distance-bottom:0;mso-position-horizontal:absolute;mso-position-horizontal-relative:text;mso-position-vertical:absolute;mso-position-vertical-relative:text;mso-width-percent:0;mso-height-percent:0;mso-width-relative:margin;mso-height-relative:margin;v-text-anchor:top" o:gfxdata="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" filled="f" stroked="f">
+              <v:shape id="Text Box 9" o:spid="_x0000_s1038" type="#_x0000_t202" style="position:absolute;margin-left:197.8pt;margin-top:388.2pt;width:104.75pt;height:32.05pt;z-index:251739136;visibility:visible;mso-wrap-style:square;mso-width-percent:0;mso-height-percent:0;mso-wrap-distance-left:9pt;mso-wrap-distance-top:0;mso-wrap-distance-right:9pt;mso-wrap-distance-bottom:0;mso-position-horizontal:absolute;mso-position-horizontal-relative:text;mso-position-vertical:absolute;mso-position-vertical-relative:text;mso-width-percent:0;mso-height-percent:0;mso-width-relative:margin;mso-height-relative:margin;v-text-anchor:top" o:gfxdata="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" filled="f" stroked="f">
                 <v:textbox>
                   <w:txbxContent>
                     <w:p>
@@ -6300,7 +6032,7 @@
                     <pic:cNvPicPr/>
                   </pic:nvPicPr>
                   <pic:blipFill>
-                    <a:blip r:embed="rId10">
+                    <a:blip r:embed="rId11">
                       <a:extLst>
                         <a:ext uri="{28A0092B-C50C-407E-A947-70E740481C1C}">
                           <a14:useLocalDpi xmlns:a14="http://schemas.microsoft.com/office/drawing/2010/main" val="0"/>
@@ -6422,7 +6154,7 @@
           </mc:Choice>
           <mc:Fallback>
             <w:pict>
-              <v:shape id="Text Box 56" o:spid="_x0000_s1039" type="#_x0000_t202" style="position:absolute;margin-left:38.05pt;margin-top:287.7pt;width:82.65pt;height:32.05pt;z-index:251718656;visibility:visible;mso-wrap-style:square;mso-width-percent:0;mso-height-percent:0;mso-wrap-distance-left:9pt;mso-wrap-distance-top:0;mso-wrap-distance-right:9pt;mso-wrap-distance-bottom:0;mso-position-horizontal:absolute;mso-position-horizontal-relative:text;mso-position-vertical:absolute;mso-position-vertical-relative:text;mso-width-percent:0;mso-height-percent:0;mso-width-relative:margin;mso-height-relative:margin;v-text-anchor:top" o:gfxdata="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" filled="f" stroked="f">
+              <v:shape id="Text Box 56" o:spid="_x0000_s1039" type="#_x0000_t202" style="position:absolute;margin-left:38.05pt;margin-top:287.7pt;width:82.65pt;height:32.05pt;z-index:251718656;visibility:visible;mso-wrap-style:square;mso-width-percent:0;mso-height-percent:0;mso-wrap-distance-left:9pt;mso-wrap-distance-top:0;mso-wrap-distance-right:9pt;mso-wrap-distance-bottom:0;mso-position-horizontal:absolute;mso-position-horizontal-relative:text;mso-position-vertical:absolute;mso-position-vertical-relative:text;mso-width-percent:0;mso-height-percent:0;mso-width-relative:margin;mso-height-relative:margin;v-text-anchor:top" o:gfxdata="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" filled="f" stroked="f">
                 <v:textbox>
                   <w:txbxContent>
                     <w:p>
@@ -6470,7 +6202,7 @@
                     <pic:cNvPicPr/>
                   </pic:nvPicPr>
                   <pic:blipFill>
-                    <a:blip r:embed="rId11">
+                    <a:blip r:embed="rId12">
                       <a:extLst>
                         <a:ext uri="{28A0092B-C50C-407E-A947-70E740481C1C}">
                           <a14:useLocalDpi xmlns:a14="http://schemas.microsoft.com/office/drawing/2010/main" val="0"/>
@@ -6594,7 +6326,7 @@
           </mc:Choice>
           <mc:Fallback>
             <w:pict>
-              <v:shape id="Text Box 57" o:spid="_x0000_s1040" type="#_x0000_t202" style="position:absolute;margin-left:370.9pt;margin-top:271.8pt;width:82.1pt;height:1in;z-index:251720704;visibility:visible;mso-wrap-style:none;mso-wrap-distance-left:9pt;mso-wrap-distance-top:0;mso-wrap-distance-right:9pt;mso-wrap-distance-bottom:0;mso-position-horizontal:absolute;mso-position-horizontal-relative:text;mso-position-vertical:absolute;mso-position-vertical-relative:text;v-text-anchor:top" o:gfxdata="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" filled="f" stroked="f">
+              <v:shape id="Text Box 57" o:spid="_x0000_s1040" type="#_x0000_t202" style="position:absolute;margin-left:370.9pt;margin-top:271.8pt;width:82.1pt;height:1in;z-index:251720704;visibility:visible;mso-wrap-style:none;mso-wrap-distance-left:9pt;mso-wrap-distance-top:0;mso-wrap-distance-right:9pt;mso-wrap-distance-bottom:0;mso-position-horizontal:absolute;mso-position-horizontal-relative:text;mso-position-vertical:absolute;mso-position-vertical-relative:text;v-text-anchor:top" o:gfxdata="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" filled="f" stroked="f">
                 <v:textbox>
                   <w:txbxContent>
                     <w:p>
@@ -6702,7 +6434,7 @@
           </mc:Choice>
           <mc:Fallback>
             <w:pict>
-              <v:shape id="Text Box 58" o:spid="_x0000_s1041" type="#_x0000_t202" style="position:absolute;margin-left:225.6pt;margin-top:264.8pt;width:81.95pt;height:1in;z-index:251724800;visibility:visible;mso-wrap-style:none;mso-wrap-distance-left:9pt;mso-wrap-distance-top:0;mso-wrap-distance-right:9pt;mso-wrap-distance-bottom:0;mso-position-horizontal:absolute;mso-position-horizontal-relative:text;mso-position-vertical:absolute;mso-position-vertical-relative:text;v-text-anchor:top" o:gfxdata="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" filled="f" stroked="f">
+              <v:shape id="Text Box 58" o:spid="_x0000_s1041" type="#_x0000_t202" style="position:absolute;margin-left:225.6pt;margin-top:264.8pt;width:81.95pt;height:1in;z-index:251724800;visibility:visible;mso-wrap-style:none;mso-wrap-distance-left:9pt;mso-wrap-distance-top:0;mso-wrap-distance-right:9pt;mso-wrap-distance-bottom:0;mso-position-horizontal:absolute;mso-position-horizontal-relative:text;mso-position-vertical:absolute;mso-position-vertical-relative:text;v-text-anchor:top" o:gfxdata="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" filled="f" stroked="f">
                 <v:textbox>
                   <w:txbxContent>
                     <w:p>
@@ -6810,7 +6542,7 @@
           </mc:Choice>
           <mc:Fallback>
             <w:pict>
-              <v:shape id="Text Box 59" o:spid="_x0000_s1042" type="#_x0000_t202" style="position:absolute;margin-left:218.15pt;margin-top:215.8pt;width:114.2pt;height:1in;z-index:251722752;visibility:visible;mso-wrap-style:none;mso-wrap-distance-left:9pt;mso-wrap-distance-top:0;mso-wrap-distance-right:9pt;mso-wrap-distance-bottom:0;mso-position-horizontal:absolute;mso-position-horizontal-relative:text;mso-position-vertical:absolute;mso-position-vertical-relative:text;v-text-anchor:top" o:gfxdata="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" filled="f" stroked="f">
+              <v:shape id="Text Box 59" o:spid="_x0000_s1042" type="#_x0000_t202" style="position:absolute;margin-left:218.15pt;margin-top:215.8pt;width:114.2pt;height:1in;z-index:251722752;visibility:visible;mso-wrap-style:none;mso-wrap-distance-left:9pt;mso-wrap-distance-top:0;mso-wrap-distance-right:9pt;mso-wrap-distance-bottom:0;mso-position-horizontal:absolute;mso-position-horizontal-relative:text;mso-position-vertical:absolute;mso-position-vertical-relative:text;v-text-anchor:top" o:gfxdata="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" filled="f" stroked="f">
                 <v:textbox>
                   <w:txbxContent>
                     <w:p>
@@ -6929,7 +6661,7 @@
           </mc:Choice>
           <mc:Fallback>
             <w:pict>
-              <v:shape id="Text Box 60" o:spid="_x0000_s1043" type="#_x0000_t202" style="position:absolute;margin-left:203.9pt;margin-top:155.55pt;width:118.9pt;height:1in;z-index:251737088;visibility:visible;mso-wrap-style:none;mso-wrap-distance-left:9pt;mso-wrap-distance-top:0;mso-wrap-distance-right:9pt;mso-wrap-distance-bottom:0;mso-position-horizontal:absolute;mso-position-horizontal-relative:text;mso-position-vertical:absolute;mso-position-vertical-relative:text;v-text-anchor:top" o:gfxdata="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" filled="f" stroked="f">
+              <v:shape id="Text Box 60" o:spid="_x0000_s1043" type="#_x0000_t202" style="position:absolute;margin-left:203.9pt;margin-top:155.55pt;width:118.9pt;height:1in;z-index:251737088;visibility:visible;mso-wrap-style:none;mso-wrap-distance-left:9pt;mso-wrap-distance-top:0;mso-wrap-distance-right:9pt;mso-wrap-distance-bottom:0;mso-position-horizontal:absolute;mso-position-horizontal-relative:text;mso-position-vertical:absolute;mso-position-vertical-relative:text;v-text-anchor:top" o:gfxdata="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" filled="f" stroked="f">
                 <v:textbox>
                   <w:txbxContent>
                     <w:p>
@@ -7045,7 +6777,7 @@
           </mc:Choice>
           <mc:Fallback>
             <w:pict>
-              <v:shape id="Text Box 61" o:spid="_x0000_s1044" type="#_x0000_t202" style="position:absolute;margin-left:226.95pt;margin-top:80.8pt;width:81.95pt;height:1in;z-index:251736064;visibility:visible;mso-wrap-style:none;mso-wrap-distance-left:9pt;mso-wrap-distance-top:0;mso-wrap-distance-right:9pt;mso-wrap-distance-bottom:0;mso-position-horizontal:absolute;mso-position-horizontal-relative:text;mso-position-vertical:absolute;mso-position-vertical-relative:text;v-text-anchor:top" o:gfxdata="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" filled="f" stroked="f">
+              <v:shape id="Text Box 61" o:spid="_x0000_s1044" type="#_x0000_t202" style="position:absolute;margin-left:226.95pt;margin-top:80.8pt;width:81.95pt;height:1in;z-index:251736064;visibility:visible;mso-wrap-style:none;mso-wrap-distance-left:9pt;mso-wrap-distance-top:0;mso-wrap-distance-right:9pt;mso-wrap-distance-bottom:0;mso-position-horizontal:absolute;mso-position-horizontal-relative:text;mso-position-vertical:absolute;mso-position-vertical-relative:text;v-text-anchor:top" o:gfxdata="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" filled="f" stroked="f">
                 <v:textbox>
                   <w:txbxContent>
                     <w:p>
@@ -7209,7 +6941,7 @@
           </mc:Choice>
           <mc:Fallback>
             <w:pict>
-              <v:shape id="Text Box 62" o:spid="_x0000_s1045" type="#_x0000_t202" style="position:absolute;margin-left:87.55pt;margin-top:108.75pt;width:127.45pt;height:1in;z-index:251727872;visibility:visible;mso-wrap-style:none;mso-wrap-distance-left:9pt;mso-wrap-distance-top:0;mso-wrap-distance-right:9pt;mso-wrap-distance-bottom:0;mso-position-horizontal:absolute;mso-position-horizontal-relative:text;mso-position-vertical:absolute;mso-position-vertical-relative:text;v-text-anchor:top" o:gfxdata="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" filled="f" stroked="f">
+              <v:shape id="Text Box 62" o:spid="_x0000_s1045" type="#_x0000_t202" style="position:absolute;margin-left:87.55pt;margin-top:108.75pt;width:127.45pt;height:1in;z-index:251727872;visibility:visible;mso-wrap-style:none;mso-wrap-distance-left:9pt;mso-wrap-distance-top:0;mso-wrap-distance-right:9pt;mso-wrap-distance-bottom:0;mso-position-horizontal:absolute;mso-position-horizontal-relative:text;mso-position-vertical:absolute;mso-position-vertical-relative:text;v-text-anchor:top" o:gfxdata="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" filled="f" stroked="f">
                 <v:textbox>
                   <w:txbxContent>
                     <w:p>
@@ -7368,7 +7100,7 @@
           </mc:Choice>
           <mc:Fallback>
             <w:pict>
-              <v:shape id="Text Box 63" o:spid="_x0000_s1046" type="#_x0000_t202" style="position:absolute;margin-left:27.95pt;margin-top:68.5pt;width:100.5pt;height:1in;z-index:251719680;visibility:visible;mso-wrap-style:none;mso-wrap-distance-left:9pt;mso-wrap-distance-top:0;mso-wrap-distance-right:9pt;mso-wrap-distance-bottom:0;mso-position-horizontal:absolute;mso-position-horizontal-relative:text;mso-position-vertical:absolute;mso-position-vertical-relative:text;v-text-anchor:top" o:gfxdata="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" filled="f" stroked="f">
+              <v:shape id="Text Box 63" o:spid="_x0000_s1046" type="#_x0000_t202" style="position:absolute;margin-left:27.95pt;margin-top:68.5pt;width:100.5pt;height:1in;z-index:251719680;visibility:visible;mso-wrap-style:none;mso-wrap-distance-left:9pt;mso-wrap-distance-top:0;mso-wrap-distance-right:9pt;mso-wrap-distance-bottom:0;mso-position-horizontal:absolute;mso-position-horizontal-relative:text;mso-position-vertical:absolute;mso-position-vertical-relative:text;v-text-anchor:top" o:gfxdata="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" filled="f" stroked="f">
                 <v:textbox>
                   <w:txbxContent>
                     <w:p>
@@ -7416,7 +7148,7 @@
                     <pic:cNvPicPr/>
                   </pic:nvPicPr>
                   <pic:blipFill>
-                    <a:blip r:embed="rId12">
+                    <a:blip r:embed="rId13">
                       <a:extLst>
                         <a:ext uri="{28A0092B-C50C-407E-A947-70E740481C1C}">
                           <a14:useLocalDpi xmlns:a14="http://schemas.microsoft.com/office/drawing/2010/main" val="0"/>
@@ -8144,7 +7876,7 @@
           </mc:Choice>
           <mc:Fallback>
             <w:pict>
-              <v:shape id="Text Box 71" o:spid="_x0000_s1047" type="#_x0000_t202" style="position:absolute;margin-left:347.3pt;margin-top:22.5pt;width:105.8pt;height:1in;z-index:251732992;visibility:visible;mso-wrap-style:none;mso-wrap-distance-left:9pt;mso-wrap-distance-top:0;mso-wrap-distance-right:9pt;mso-wrap-distance-bottom:0;mso-position-horizontal:absolute;mso-position-horizontal-relative:text;mso-position-vertical:absolute;mso-position-vertical-relative:text;v-text-anchor:top" o:gfxdata="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" filled="f" stroked="f">
+              <v:shape id="Text Box 71" o:spid="_x0000_s1047" type="#_x0000_t202" style="position:absolute;margin-left:347.3pt;margin-top:22.5pt;width:105.8pt;height:1in;z-index:251732992;visibility:visible;mso-wrap-style:none;mso-wrap-distance-left:9pt;mso-wrap-distance-top:0;mso-wrap-distance-right:9pt;mso-wrap-distance-bottom:0;mso-position-horizontal:absolute;mso-position-horizontal-relative:text;mso-position-vertical:absolute;mso-position-vertical-relative:text;v-text-anchor:top" o:gfxdata="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" filled="f" stroked="f">
                 <v:textbox>
                   <w:txbxContent>
                     <w:p>
@@ -8250,7 +7982,7 @@
                     <pic:cNvPicPr/>
                   </pic:nvPicPr>
                   <pic:blipFill>
-                    <a:blip r:embed="rId13">
+                    <a:blip r:embed="rId14">
                       <a:extLst>
                         <a:ext uri="{28A0092B-C50C-407E-A947-70E740481C1C}">
                           <a14:useLocalDpi xmlns:a14="http://schemas.microsoft.com/office/drawing/2010/main" val="0"/>
@@ -8311,7 +8043,7 @@
                     <pic:cNvPicPr/>
                   </pic:nvPicPr>
                   <pic:blipFill>
-                    <a:blip r:embed="rId14">
+                    <a:blip r:embed="rId15">
                       <a:extLst>
                         <a:ext uri="{28A0092B-C50C-407E-A947-70E740481C1C}">
                           <a14:useLocalDpi xmlns:a14="http://schemas.microsoft.com/office/drawing/2010/main" val="0"/>
@@ -8449,7 +8181,7 @@
           </mc:Choice>
           <mc:Fallback>
             <w:pict>
-              <v:shape id="Text Box 72" o:spid="_x0000_s1048" type="#_x0000_t202" style="position:absolute;margin-left:-12.65pt;margin-top:139.85pt;width:86.8pt;height:1in;z-index:251728896;visibility:visible;mso-wrap-style:none;mso-width-percent:0;mso-height-percent:0;mso-wrap-distance-left:9pt;mso-wrap-distance-top:0;mso-wrap-distance-right:9pt;mso-wrap-distance-bottom:0;mso-position-horizontal:absolute;mso-position-horizontal-relative:text;mso-position-vertical:absolute;mso-position-vertical-relative:text;mso-width-percent:0;mso-height-percent:0;mso-width-relative:margin;mso-height-relative:margin;v-text-anchor:top" o:gfxdata="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" filled="f" stroked="f">
+              <v:shape id="Text Box 72" o:spid="_x0000_s1048" type="#_x0000_t202" style="position:absolute;margin-left:-12.65pt;margin-top:139.85pt;width:86.8pt;height:1in;z-index:251728896;visibility:visible;mso-wrap-style:none;mso-width-percent:0;mso-height-percent:0;mso-wrap-distance-left:9pt;mso-wrap-distance-top:0;mso-wrap-distance-right:9pt;mso-wrap-distance-bottom:0;mso-position-horizontal:absolute;mso-position-horizontal-relative:text;mso-position-vertical:absolute;mso-position-vertical-relative:text;mso-width-percent:0;mso-height-percent:0;mso-width-relative:margin;mso-height-relative:margin;v-text-anchor:top" o:gfxdata="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" filled="f" stroked="f">
                 <v:textbox>
                   <w:txbxContent>
                     <w:p>
@@ -8502,8 +8234,8 @@
           <w:lang w:val="en-GB"/>
         </w:rPr>
         <w:sectPr>
-          <w:footerReference w:type="even" r:id="rId15"/>
-          <w:footerReference w:type="default" r:id="rId16"/>
+          <w:footerReference w:type="even" r:id="rId16"/>
+          <w:footerReference w:type="default" r:id="rId17"/>
           <w:pgSz w:w="11900" w:h="16840"/>
           <w:pgMar w:top="1134" w:right="1134" w:bottom="1134" w:left="1134" w:header="708" w:footer="708" w:gutter="0"/>
           <w:cols w:space="708"/>
@@ -8543,7 +8275,7 @@
           <w:u w:val="single"/>
         </w:rPr>
       </w:pPr>
-      <w:commentRangeStart w:id="8"/>
+      <w:commentRangeStart w:id="11"/>
       <w:r>
         <w:rPr>
           <w:u w:val="single"/>
@@ -8581,7 +8313,7 @@
         <w:t>server logic tier;</w:t>
       </w:r>
     </w:p>
-    <w:commentRangeEnd w:id="8"/>
+    <w:commentRangeEnd w:id="11"/>
     <w:p>
       <w:pPr>
         <w:pStyle w:val="ListParagraph"/>
@@ -8597,7 +8329,7 @@
         <w:rPr>
           <w:rStyle w:val="CommentReference"/>
         </w:rPr>
-        <w:commentReference w:id="8"/>
+        <w:commentReference w:id="11"/>
       </w:r>
       <w:r>
         <w:rPr>
@@ -8629,6 +8361,15 @@
           <w:u w:val="single"/>
         </w:rPr>
       </w:pPr>
+      <w:r>
+        <w:rPr>
+          <w:u w:val="single"/>
+        </w:rPr>
+        <w:t>JSE</w:t>
+      </w:r>
+      <w:r>
+        <w:t>: car server;</w:t>
+      </w:r>
     </w:p>
     <w:p>
       <w:pPr>
@@ -8652,8 +8393,6 @@
         </w:rPr>
         <w:t>FROM TheraWii EXAMPLE:</w:t>
       </w:r>
-      <w:bookmarkStart w:id="9" w:name="_GoBack"/>
-      <w:bookmarkEnd w:id="9"/>
     </w:p>
     <w:p>
       <w:pPr>
@@ -8769,14 +8508,14 @@
           <w:lang w:val="en-GB"/>
         </w:rPr>
       </w:pPr>
-      <w:bookmarkStart w:id="10" w:name="_Toc341631922"/>
+      <w:bookmarkStart w:id="12" w:name="_Toc341631922"/>
       <w:r>
         <w:rPr>
           <w:lang w:val="en-GB"/>
         </w:rPr>
         <w:t>Component view</w:t>
       </w:r>
-      <w:bookmarkEnd w:id="10"/>
+      <w:bookmarkEnd w:id="12"/>
     </w:p>
     <w:p>
       <w:pPr>
@@ -8830,14 +8569,14 @@
           <w:lang w:val="en-GB"/>
         </w:rPr>
       </w:pPr>
-      <w:bookmarkStart w:id="11" w:name="_Toc341631923"/>
+      <w:bookmarkStart w:id="13" w:name="_Toc341631923"/>
       <w:r>
         <w:rPr>
           <w:lang w:val="en-GB"/>
         </w:rPr>
         <w:t>Deployment view</w:t>
       </w:r>
-      <w:bookmarkEnd w:id="11"/>
+      <w:bookmarkEnd w:id="13"/>
     </w:p>
     <w:p>
       <w:pPr>
@@ -8925,14 +8664,14 @@
           <w:lang w:val="en-GB"/>
         </w:rPr>
       </w:pPr>
-      <w:bookmarkStart w:id="12" w:name="_Toc341631924"/>
+      <w:bookmarkStart w:id="14" w:name="_Toc341631924"/>
       <w:r>
         <w:rPr>
           <w:lang w:val="en-GB"/>
         </w:rPr>
         <w:t>Runtime view</w:t>
       </w:r>
-      <w:bookmarkEnd w:id="12"/>
+      <w:bookmarkEnd w:id="14"/>
     </w:p>
     <w:p>
       <w:pPr>
@@ -8961,14 +8700,14 @@
           <w:lang w:val="en-GB"/>
         </w:rPr>
       </w:pPr>
-      <w:bookmarkStart w:id="13" w:name="_Toc341631925"/>
+      <w:bookmarkStart w:id="15" w:name="_Toc341631925"/>
       <w:r>
         <w:rPr>
           <w:lang w:val="en-GB"/>
         </w:rPr>
         <w:t>Component interfaces</w:t>
       </w:r>
-      <w:bookmarkEnd w:id="13"/>
+      <w:bookmarkEnd w:id="15"/>
     </w:p>
     <w:p>
       <w:pPr>
@@ -9003,14 +8742,14 @@
           <w:lang w:val="en-GB"/>
         </w:rPr>
       </w:pPr>
-      <w:bookmarkStart w:id="14" w:name="_Toc341631926"/>
+      <w:bookmarkStart w:id="16" w:name="_Toc341631926"/>
       <w:r>
         <w:rPr>
           <w:lang w:val="en-GB"/>
         </w:rPr>
         <w:t>Selected architectural styles and patterns</w:t>
       </w:r>
-      <w:bookmarkEnd w:id="14"/>
+      <w:bookmarkEnd w:id="16"/>
     </w:p>
     <w:p>
       <w:pPr>
@@ -9045,14 +8784,14 @@
           <w:lang w:val="en-GB"/>
         </w:rPr>
       </w:pPr>
-      <w:bookmarkStart w:id="15" w:name="_Toc341631927"/>
+      <w:bookmarkStart w:id="17" w:name="_Toc341631927"/>
       <w:r>
         <w:rPr>
           <w:lang w:val="en-GB"/>
         </w:rPr>
         <w:t>Other design decisions</w:t>
       </w:r>
-      <w:bookmarkEnd w:id="15"/>
+      <w:bookmarkEnd w:id="17"/>
     </w:p>
     <w:p>
       <w:pPr>
@@ -9105,8 +8844,8 @@
           <w:lang w:val="en-GB"/>
         </w:rPr>
       </w:pPr>
-      <w:bookmarkStart w:id="16" w:name="_Toc341631928"/>
-      <w:commentRangeStart w:id="17"/>
+      <w:bookmarkStart w:id="18" w:name="_Toc341631928"/>
+      <w:commentRangeStart w:id="19"/>
       <w:r>
         <w:rPr>
           <w:lang w:val="en-GB"/>
@@ -9114,7 +8853,7 @@
         <w:lastRenderedPageBreak/>
         <w:t>Algorithm Design</w:t>
       </w:r>
-      <w:commentRangeEnd w:id="17"/>
+      <w:commentRangeEnd w:id="19"/>
       <w:r>
         <w:rPr>
           <w:rStyle w:val="CommentReference"/>
@@ -9125,9 +8864,9 @@
           <w:u w:val="none"/>
           <w:lang w:val="en-GB"/>
         </w:rPr>
-        <w:commentReference w:id="17"/>
-      </w:r>
-      <w:bookmarkEnd w:id="16"/>
+        <w:commentReference w:id="19"/>
+      </w:r>
+      <w:bookmarkEnd w:id="18"/>
     </w:p>
     <w:p>
       <w:pPr>
@@ -9292,7 +9031,7 @@
           <w:lang w:val="en-GB"/>
         </w:rPr>
       </w:pPr>
-      <w:bookmarkStart w:id="18" w:name="_Toc341631929"/>
+      <w:bookmarkStart w:id="20" w:name="_Toc341631929"/>
       <w:r>
         <w:rPr>
           <w:lang w:val="en-GB"/>
@@ -9300,7 +9039,7 @@
         <w:lastRenderedPageBreak/>
         <w:t>User Interface Design</w:t>
       </w:r>
-      <w:bookmarkEnd w:id="18"/>
+      <w:bookmarkEnd w:id="20"/>
     </w:p>
     <w:p>
       <w:pPr>
@@ -9414,7 +9153,7 @@
           <w:lang w:val="en-GB"/>
         </w:rPr>
       </w:pPr>
-      <w:bookmarkStart w:id="19" w:name="_Toc341631930"/>
+      <w:bookmarkStart w:id="21" w:name="_Toc341631930"/>
       <w:r>
         <w:rPr>
           <w:lang w:val="en-GB"/>
@@ -9422,7 +9161,7 @@
         <w:lastRenderedPageBreak/>
         <w:t>Requirements Traceability</w:t>
       </w:r>
-      <w:bookmarkEnd w:id="19"/>
+      <w:bookmarkEnd w:id="21"/>
     </w:p>
     <w:p>
       <w:pPr>
@@ -9503,7 +9242,7 @@
           <w:lang w:val="en-GB"/>
         </w:rPr>
       </w:pPr>
-      <w:bookmarkStart w:id="20" w:name="_Toc341631931"/>
+      <w:bookmarkStart w:id="22" w:name="_Toc341631931"/>
       <w:r>
         <w:rPr>
           <w:lang w:val="en-GB"/>
@@ -9511,7 +9250,7 @@
         <w:lastRenderedPageBreak/>
         <w:t>Effort spent</w:t>
       </w:r>
-      <w:bookmarkEnd w:id="20"/>
+      <w:bookmarkEnd w:id="22"/>
     </w:p>
     <w:p>
       <w:pPr>
@@ -9533,7 +9272,7 @@
           <w:lang w:val="en-GB"/>
         </w:rPr>
       </w:pPr>
-      <w:bookmarkStart w:id="21" w:name="_Toc341631932"/>
+      <w:bookmarkStart w:id="23" w:name="_Toc341631932"/>
       <w:r>
         <w:rPr>
           <w:lang w:val="en-GB"/>
@@ -9541,7 +9280,7 @@
         <w:lastRenderedPageBreak/>
         <w:t>References</w:t>
       </w:r>
-      <w:bookmarkEnd w:id="21"/>
+      <w:bookmarkEnd w:id="23"/>
     </w:p>
     <w:p>
       <w:pPr>
@@ -9563,7 +9302,7 @@
 
 <file path=word/comments.xml><?xml version="1.0" encoding="utf-8"?>
 <w:comments xmlns:wpc="http://schemas.microsoft.com/office/word/2010/wordprocessingCanvas" xmlns:mo="http://schemas.microsoft.com/office/mac/office/2008/main" xmlns:mc="http://schemas.openxmlformats.org/markup-compatibility/2006" xmlns:mv="urn:schemas-microsoft-com:mac:vml" xmlns:o="urn:schemas-microsoft-com:office:office" xmlns:r="http://schemas.openxmlformats.org/officeDocument/2006/relationships" xmlns:m="http://schemas.openxmlformats.org/officeDocument/2006/math" xmlns:v="urn:schemas-microsoft-com:vml" xmlns:wp14="http://schemas.microsoft.com/office/word/2010/wordprocessingDrawing" xmlns:wp="http://schemas.openxmlformats.org/drawingml/2006/wordprocessingDrawing" xmlns:w10="urn:schemas-microsoft-com:office:word" xmlns:w="http://schemas.openxmlformats.org/wordprocessingml/2006/main" xmlns:w14="http://schemas.microsoft.com/office/word/2010/wordml" xmlns:wpg="http://schemas.microsoft.com/office/word/2010/wordprocessingGroup" xmlns:wpi="http://schemas.microsoft.com/office/word/2010/wordprocessingInk" xmlns:wne="http://schemas.microsoft.com/office/word/2006/wordml" xmlns:wps="http://schemas.microsoft.com/office/word/2010/wordprocessingShape" mc:Ignorable="w14 wp14">
-  <w:comment w:id="8" w:author="Fabio Chiusano" w:date="2016-11-28T12:01:00Z" w:initials="FC">
+  <w:comment w:id="7" w:author="Fabio Chiusano" w:date="2016-11-28T15:51:00Z" w:initials="FC">
     <w:p>
       <w:pPr>
         <w:pStyle w:val="CommentText"/>
@@ -9575,11 +9314,43 @@
         <w:annotationRef/>
       </w:r>
       <w:r>
+        <w:t>Copied from  SWIMv2</w:t>
+      </w:r>
+    </w:p>
+  </w:comment>
+  <w:comment w:id="8" w:author="Fabio Chiusano" w:date="2016-11-28T15:51:00Z" w:initials="FC">
+    <w:p>
+      <w:pPr>
+        <w:pStyle w:val="CommentText"/>
+      </w:pPr>
+      <w:r>
+        <w:rPr>
+          <w:rStyle w:val="CommentReference"/>
+        </w:rPr>
+        <w:annotationRef/>
+      </w:r>
+      <w:r>
+        <w:t>Copied from SWIMv2</w:t>
+      </w:r>
+    </w:p>
+  </w:comment>
+  <w:comment w:id="11" w:author="Fabio Chiusano" w:date="2016-11-28T12:01:00Z" w:initials="FC">
+    <w:p>
+      <w:pPr>
+        <w:pStyle w:val="CommentText"/>
+      </w:pPr>
+      <w:r>
+        <w:rPr>
+          <w:rStyle w:val="CommentReference"/>
+        </w:rPr>
+        <w:annotationRef/>
+      </w:r>
+      <w:r>
         <w:t>http://stackoverflow.com/questions/20491931/combine-phonegap-and-java-ee</w:t>
       </w:r>
     </w:p>
   </w:comment>
-  <w:comment w:id="17" w:author="Fabio Chiusano" w:date="2016-11-24T18:35:00Z" w:initials="FC">
+  <w:comment w:id="19" w:author="Fabio Chiusano" w:date="2016-11-24T18:35:00Z" w:initials="FC">
     <w:p>
       <w:pPr>
         <w:pStyle w:val="CommentText"/>
@@ -9694,7 +9465,7 @@
         <w:rStyle w:val="PageNumber"/>
         <w:noProof/>
       </w:rPr>
-      <w:t>12</w:t>
+      <w:t>3</w:t>
     </w:r>
     <w:r>
       <w:rPr>
@@ -9734,6 +9505,60 @@
 <file path=word/numbering.xml><?xml version="1.0" encoding="utf-8"?>
 <w:numbering xmlns:wpc="http://schemas.microsoft.com/office/word/2010/wordprocessingCanvas" xmlns:mo="http://schemas.microsoft.com/office/mac/office/2008/main" xmlns:mc="http://schemas.openxmlformats.org/markup-compatibility/2006" xmlns:mv="urn:schemas-microsoft-com:mac:vml" xmlns:o="urn:schemas-microsoft-com:office:office" xmlns:r="http://schemas.openxmlformats.org/officeDocument/2006/relationships" xmlns:m="http://schemas.openxmlformats.org/officeDocument/2006/math" xmlns:v="urn:schemas-microsoft-com:vml" xmlns:wp14="http://schemas.microsoft.com/office/word/2010/wordprocessingDrawing" xmlns:wp="http://schemas.openxmlformats.org/drawingml/2006/wordprocessingDrawing" xmlns:w10="urn:schemas-microsoft-com:office:word" xmlns:w="http://schemas.openxmlformats.org/wordprocessingml/2006/main" xmlns:w14="http://schemas.microsoft.com/office/word/2010/wordml" xmlns:wpg="http://schemas.microsoft.com/office/word/2010/wordprocessingGroup" xmlns:wpi="http://schemas.microsoft.com/office/word/2010/wordprocessingInk" xmlns:wne="http://schemas.microsoft.com/office/word/2006/wordml" xmlns:wps="http://schemas.microsoft.com/office/word/2010/wordprocessingShape" mc:Ignorable="w14 wp14">
   <w:abstractNum w:abstractNumId="0">
+    <w:nsid w:val="00000001"/>
+    <w:multiLevelType w:val="hybridMultilevel"/>
+    <w:tmpl w:val="00000001"/>
+    <w:lvl w:ilvl="0" w:tplc="00000001">
+      <w:start w:val="1"/>
+      <w:numFmt w:val="bullet"/>
+      <w:lvlText w:val=""/>
+      <w:lvlJc w:val="left"/>
+      <w:pPr>
+        <w:ind w:left="720" w:hanging="360"/>
+      </w:pPr>
+    </w:lvl>
+    <w:lvl w:ilvl="1" w:tplc="FFFFFFFF">
+      <w:numFmt w:val="decimal"/>
+      <w:lvlText w:val=""/>
+      <w:lvlJc w:val="left"/>
+    </w:lvl>
+    <w:lvl w:ilvl="2" w:tplc="FFFFFFFF">
+      <w:numFmt w:val="decimal"/>
+      <w:lvlText w:val=""/>
+      <w:lvlJc w:val="left"/>
+    </w:lvl>
+    <w:lvl w:ilvl="3" w:tplc="FFFFFFFF">
+      <w:numFmt w:val="decimal"/>
+      <w:lvlText w:val=""/>
+      <w:lvlJc w:val="left"/>
+    </w:lvl>
+    <w:lvl w:ilvl="4" w:tplc="FFFFFFFF">
+      <w:numFmt w:val="decimal"/>
+      <w:lvlText w:val=""/>
+      <w:lvlJc w:val="left"/>
+    </w:lvl>
+    <w:lvl w:ilvl="5" w:tplc="FFFFFFFF">
+      <w:numFmt w:val="decimal"/>
+      <w:lvlText w:val=""/>
+      <w:lvlJc w:val="left"/>
+    </w:lvl>
+    <w:lvl w:ilvl="6" w:tplc="FFFFFFFF">
+      <w:numFmt w:val="decimal"/>
+      <w:lvlText w:val=""/>
+      <w:lvlJc w:val="left"/>
+    </w:lvl>
+    <w:lvl w:ilvl="7" w:tplc="FFFFFFFF">
+      <w:numFmt w:val="decimal"/>
+      <w:lvlText w:val=""/>
+      <w:lvlJc w:val="left"/>
+    </w:lvl>
+    <w:lvl w:ilvl="8" w:tplc="FFFFFFFF">
+      <w:numFmt w:val="decimal"/>
+      <w:lvlText w:val=""/>
+      <w:lvlJc w:val="left"/>
+    </w:lvl>
+  </w:abstractNum>
+  <w:abstractNum w:abstractNumId="1">
     <w:nsid w:val="0A9C24EC"/>
     <w:multiLevelType w:val="multilevel"/>
     <w:tmpl w:val="0EDA09F4"/>
@@ -9828,7 +9653,93 @@
       </w:pPr>
     </w:lvl>
   </w:abstractNum>
-  <w:abstractNum w:abstractNumId="1">
+  <w:abstractNum w:abstractNumId="2">
+    <w:nsid w:val="1B984595"/>
+    <w:multiLevelType w:val="hybridMultilevel"/>
+    <w:tmpl w:val="33F4A614"/>
+    <w:lvl w:ilvl="0" w:tplc="0409000F">
+      <w:start w:val="1"/>
+      <w:numFmt w:val="decimal"/>
+      <w:lvlText w:val="%1."/>
+      <w:lvlJc w:val="left"/>
+      <w:pPr>
+        <w:ind w:left="360" w:hanging="360"/>
+      </w:pPr>
+    </w:lvl>
+    <w:lvl w:ilvl="1" w:tplc="04090019" w:tentative="1">
+      <w:start w:val="1"/>
+      <w:numFmt w:val="lowerLetter"/>
+      <w:lvlText w:val="%2."/>
+      <w:lvlJc w:val="left"/>
+      <w:pPr>
+        <w:ind w:left="1080" w:hanging="360"/>
+      </w:pPr>
+    </w:lvl>
+    <w:lvl w:ilvl="2" w:tplc="0409001B" w:tentative="1">
+      <w:start w:val="1"/>
+      <w:numFmt w:val="lowerRoman"/>
+      <w:lvlText w:val="%3."/>
+      <w:lvlJc w:val="right"/>
+      <w:pPr>
+        <w:ind w:left="1800" w:hanging="180"/>
+      </w:pPr>
+    </w:lvl>
+    <w:lvl w:ilvl="3" w:tplc="0409000F" w:tentative="1">
+      <w:start w:val="1"/>
+      <w:numFmt w:val="decimal"/>
+      <w:lvlText w:val="%4."/>
+      <w:lvlJc w:val="left"/>
+      <w:pPr>
+        <w:ind w:left="2520" w:hanging="360"/>
+      </w:pPr>
+    </w:lvl>
+    <w:lvl w:ilvl="4" w:tplc="04090019" w:tentative="1">
+      <w:start w:val="1"/>
+      <w:numFmt w:val="lowerLetter"/>
+      <w:lvlText w:val="%5."/>
+      <w:lvlJc w:val="left"/>
+      <w:pPr>
+        <w:ind w:left="3240" w:hanging="360"/>
+      </w:pPr>
+    </w:lvl>
+    <w:lvl w:ilvl="5" w:tplc="0409001B" w:tentative="1">
+      <w:start w:val="1"/>
+      <w:numFmt w:val="lowerRoman"/>
+      <w:lvlText w:val="%6."/>
+      <w:lvlJc w:val="right"/>
+      <w:pPr>
+        <w:ind w:left="3960" w:hanging="180"/>
+      </w:pPr>
+    </w:lvl>
+    <w:lvl w:ilvl="6" w:tplc="0409000F" w:tentative="1">
+      <w:start w:val="1"/>
+      <w:numFmt w:val="decimal"/>
+      <w:lvlText w:val="%7."/>
+      <w:lvlJc w:val="left"/>
+      <w:pPr>
+        <w:ind w:left="4680" w:hanging="360"/>
+      </w:pPr>
+    </w:lvl>
+    <w:lvl w:ilvl="7" w:tplc="04090019" w:tentative="1">
+      <w:start w:val="1"/>
+      <w:numFmt w:val="lowerLetter"/>
+      <w:lvlText w:val="%8."/>
+      <w:lvlJc w:val="left"/>
+      <w:pPr>
+        <w:ind w:left="5400" w:hanging="360"/>
+      </w:pPr>
+    </w:lvl>
+    <w:lvl w:ilvl="8" w:tplc="0409001B" w:tentative="1">
+      <w:start w:val="1"/>
+      <w:numFmt w:val="lowerRoman"/>
+      <w:lvlText w:val="%9."/>
+      <w:lvlJc w:val="right"/>
+      <w:pPr>
+        <w:ind w:left="6120" w:hanging="180"/>
+      </w:pPr>
+    </w:lvl>
+  </w:abstractNum>
+  <w:abstractNum w:abstractNumId="3">
     <w:nsid w:val="233D195F"/>
     <w:multiLevelType w:val="hybridMultilevel"/>
     <w:tmpl w:val="17EE7656"/>
@@ -9914,7 +9825,7 @@
       </w:pPr>
     </w:lvl>
   </w:abstractNum>
-  <w:abstractNum w:abstractNumId="2">
+  <w:abstractNum w:abstractNumId="4">
     <w:nsid w:val="26541434"/>
     <w:multiLevelType w:val="hybridMultilevel"/>
     <w:tmpl w:val="78084D10"/>
@@ -10027,7 +9938,7 @@
       </w:rPr>
     </w:lvl>
   </w:abstractNum>
-  <w:abstractNum w:abstractNumId="3">
+  <w:abstractNum w:abstractNumId="5">
     <w:nsid w:val="29056424"/>
     <w:multiLevelType w:val="hybridMultilevel"/>
     <w:tmpl w:val="39F6FE64"/>
@@ -10116,7 +10027,7 @@
       </w:pPr>
     </w:lvl>
   </w:abstractNum>
-  <w:abstractNum w:abstractNumId="4">
+  <w:abstractNum w:abstractNumId="6">
     <w:nsid w:val="31264795"/>
     <w:multiLevelType w:val="multilevel"/>
     <w:tmpl w:val="0409001D"/>
@@ -10202,7 +10113,7 @@
       </w:pPr>
     </w:lvl>
   </w:abstractNum>
-  <w:abstractNum w:abstractNumId="5">
+  <w:abstractNum w:abstractNumId="7">
     <w:nsid w:val="34973F2B"/>
     <w:multiLevelType w:val="multilevel"/>
     <w:tmpl w:val="16A86908"/>
@@ -10315,7 +10226,7 @@
       </w:pPr>
     </w:lvl>
   </w:abstractNum>
-  <w:abstractNum w:abstractNumId="6">
+  <w:abstractNum w:abstractNumId="8">
     <w:nsid w:val="373E7D69"/>
     <w:multiLevelType w:val="hybridMultilevel"/>
     <w:tmpl w:val="FB8491B0"/>
@@ -10404,7 +10315,233 @@
       </w:pPr>
     </w:lvl>
   </w:abstractNum>
-  <w:abstractNum w:abstractNumId="7">
+  <w:abstractNum w:abstractNumId="9">
+    <w:nsid w:val="55707DA3"/>
+    <w:multiLevelType w:val="hybridMultilevel"/>
+    <w:tmpl w:val="35F4424E"/>
+    <w:lvl w:ilvl="0" w:tplc="04090001">
+      <w:start w:val="1"/>
+      <w:numFmt w:val="bullet"/>
+      <w:lvlText w:val=""/>
+      <w:lvlJc w:val="left"/>
+      <w:pPr>
+        <w:ind w:left="720" w:hanging="360"/>
+      </w:pPr>
+      <w:rPr>
+        <w:rFonts w:ascii="Symbol" w:hAnsi="Symbol" w:hint="default"/>
+      </w:rPr>
+    </w:lvl>
+    <w:lvl w:ilvl="1" w:tplc="04090003" w:tentative="1">
+      <w:start w:val="1"/>
+      <w:numFmt w:val="bullet"/>
+      <w:lvlText w:val="o"/>
+      <w:lvlJc w:val="left"/>
+      <w:pPr>
+        <w:ind w:left="1440" w:hanging="360"/>
+      </w:pPr>
+      <w:rPr>
+        <w:rFonts w:ascii="Courier New" w:hAnsi="Courier New" w:hint="default"/>
+      </w:rPr>
+    </w:lvl>
+    <w:lvl w:ilvl="2" w:tplc="04090005" w:tentative="1">
+      <w:start w:val="1"/>
+      <w:numFmt w:val="bullet"/>
+      <w:lvlText w:val=""/>
+      <w:lvlJc w:val="left"/>
+      <w:pPr>
+        <w:ind w:left="2160" w:hanging="360"/>
+      </w:pPr>
+      <w:rPr>
+        <w:rFonts w:ascii="Wingdings" w:hAnsi="Wingdings" w:hint="default"/>
+      </w:rPr>
+    </w:lvl>
+    <w:lvl w:ilvl="3" w:tplc="04090001" w:tentative="1">
+      <w:start w:val="1"/>
+      <w:numFmt w:val="bullet"/>
+      <w:lvlText w:val=""/>
+      <w:lvlJc w:val="left"/>
+      <w:pPr>
+        <w:ind w:left="2880" w:hanging="360"/>
+      </w:pPr>
+      <w:rPr>
+        <w:rFonts w:ascii="Symbol" w:hAnsi="Symbol" w:hint="default"/>
+      </w:rPr>
+    </w:lvl>
+    <w:lvl w:ilvl="4" w:tplc="04090003" w:tentative="1">
+      <w:start w:val="1"/>
+      <w:numFmt w:val="bullet"/>
+      <w:lvlText w:val="o"/>
+      <w:lvlJc w:val="left"/>
+      <w:pPr>
+        <w:ind w:left="3600" w:hanging="360"/>
+      </w:pPr>
+      <w:rPr>
+        <w:rFonts w:ascii="Courier New" w:hAnsi="Courier New" w:hint="default"/>
+      </w:rPr>
+    </w:lvl>
+    <w:lvl w:ilvl="5" w:tplc="04090005" w:tentative="1">
+      <w:start w:val="1"/>
+      <w:numFmt w:val="bullet"/>
+      <w:lvlText w:val=""/>
+      <w:lvlJc w:val="left"/>
+      <w:pPr>
+        <w:ind w:left="4320" w:hanging="360"/>
+      </w:pPr>
+      <w:rPr>
+        <w:rFonts w:ascii="Wingdings" w:hAnsi="Wingdings" w:hint="default"/>
+      </w:rPr>
+    </w:lvl>
+    <w:lvl w:ilvl="6" w:tplc="04090001" w:tentative="1">
+      <w:start w:val="1"/>
+      <w:numFmt w:val="bullet"/>
+      <w:lvlText w:val=""/>
+      <w:lvlJc w:val="left"/>
+      <w:pPr>
+        <w:ind w:left="5040" w:hanging="360"/>
+      </w:pPr>
+      <w:rPr>
+        <w:rFonts w:ascii="Symbol" w:hAnsi="Symbol" w:hint="default"/>
+      </w:rPr>
+    </w:lvl>
+    <w:lvl w:ilvl="7" w:tplc="04090003" w:tentative="1">
+      <w:start w:val="1"/>
+      <w:numFmt w:val="bullet"/>
+      <w:lvlText w:val="o"/>
+      <w:lvlJc w:val="left"/>
+      <w:pPr>
+        <w:ind w:left="5760" w:hanging="360"/>
+      </w:pPr>
+      <w:rPr>
+        <w:rFonts w:ascii="Courier New" w:hAnsi="Courier New" w:hint="default"/>
+      </w:rPr>
+    </w:lvl>
+    <w:lvl w:ilvl="8" w:tplc="04090005" w:tentative="1">
+      <w:start w:val="1"/>
+      <w:numFmt w:val="bullet"/>
+      <w:lvlText w:val=""/>
+      <w:lvlJc w:val="left"/>
+      <w:pPr>
+        <w:ind w:left="6480" w:hanging="360"/>
+      </w:pPr>
+      <w:rPr>
+        <w:rFonts w:ascii="Wingdings" w:hAnsi="Wingdings" w:hint="default"/>
+      </w:rPr>
+    </w:lvl>
+  </w:abstractNum>
+  <w:abstractNum w:abstractNumId="10">
+    <w:nsid w:val="56FB2727"/>
+    <w:multiLevelType w:val="hybridMultilevel"/>
+    <w:tmpl w:val="63D458B6"/>
+    <w:lvl w:ilvl="0" w:tplc="04090001">
+      <w:start w:val="1"/>
+      <w:numFmt w:val="bullet"/>
+      <w:lvlText w:val=""/>
+      <w:lvlJc w:val="left"/>
+      <w:pPr>
+        <w:ind w:left="720" w:hanging="360"/>
+      </w:pPr>
+      <w:rPr>
+        <w:rFonts w:ascii="Symbol" w:hAnsi="Symbol" w:hint="default"/>
+      </w:rPr>
+    </w:lvl>
+    <w:lvl w:ilvl="1" w:tplc="04090003" w:tentative="1">
+      <w:start w:val="1"/>
+      <w:numFmt w:val="bullet"/>
+      <w:lvlText w:val="o"/>
+      <w:lvlJc w:val="left"/>
+      <w:pPr>
+        <w:ind w:left="1440" w:hanging="360"/>
+      </w:pPr>
+      <w:rPr>
+        <w:rFonts w:ascii="Courier New" w:hAnsi="Courier New" w:hint="default"/>
+      </w:rPr>
+    </w:lvl>
+    <w:lvl w:ilvl="2" w:tplc="04090005" w:tentative="1">
+      <w:start w:val="1"/>
+      <w:numFmt w:val="bullet"/>
+      <w:lvlText w:val=""/>
+      <w:lvlJc w:val="left"/>
+      <w:pPr>
+        <w:ind w:left="2160" w:hanging="360"/>
+      </w:pPr>
+      <w:rPr>
+        <w:rFonts w:ascii="Wingdings" w:hAnsi="Wingdings" w:hint="default"/>
+      </w:rPr>
+    </w:lvl>
+    <w:lvl w:ilvl="3" w:tplc="04090001" w:tentative="1">
+      <w:start w:val="1"/>
+      <w:numFmt w:val="bullet"/>
+      <w:lvlText w:val=""/>
+      <w:lvlJc w:val="left"/>
+      <w:pPr>
+        <w:ind w:left="2880" w:hanging="360"/>
+      </w:pPr>
+      <w:rPr>
+        <w:rFonts w:ascii="Symbol" w:hAnsi="Symbol" w:hint="default"/>
+      </w:rPr>
+    </w:lvl>
+    <w:lvl w:ilvl="4" w:tplc="04090003" w:tentative="1">
+      <w:start w:val="1"/>
+      <w:numFmt w:val="bullet"/>
+      <w:lvlText w:val="o"/>
+      <w:lvlJc w:val="left"/>
+      <w:pPr>
+        <w:ind w:left="3600" w:hanging="360"/>
+      </w:pPr>
+      <w:rPr>
+        <w:rFonts w:ascii="Courier New" w:hAnsi="Courier New" w:hint="default"/>
+      </w:rPr>
+    </w:lvl>
+    <w:lvl w:ilvl="5" w:tplc="04090005" w:tentative="1">
+      <w:start w:val="1"/>
+      <w:numFmt w:val="bullet"/>
+      <w:lvlText w:val=""/>
+      <w:lvlJc w:val="left"/>
+      <w:pPr>
+        <w:ind w:left="4320" w:hanging="360"/>
+      </w:pPr>
+      <w:rPr>
+        <w:rFonts w:ascii="Wingdings" w:hAnsi="Wingdings" w:hint="default"/>
+      </w:rPr>
+    </w:lvl>
+    <w:lvl w:ilvl="6" w:tplc="04090001" w:tentative="1">
+      <w:start w:val="1"/>
+      <w:numFmt w:val="bullet"/>
+      <w:lvlText w:val=""/>
+      <w:lvlJc w:val="left"/>
+      <w:pPr>
+        <w:ind w:left="5040" w:hanging="360"/>
+      </w:pPr>
+      <w:rPr>
+        <w:rFonts w:ascii="Symbol" w:hAnsi="Symbol" w:hint="default"/>
+      </w:rPr>
+    </w:lvl>
+    <w:lvl w:ilvl="7" w:tplc="04090003" w:tentative="1">
+      <w:start w:val="1"/>
+      <w:numFmt w:val="bullet"/>
+      <w:lvlText w:val="o"/>
+      <w:lvlJc w:val="left"/>
+      <w:pPr>
+        <w:ind w:left="5760" w:hanging="360"/>
+      </w:pPr>
+      <w:rPr>
+        <w:rFonts w:ascii="Courier New" w:hAnsi="Courier New" w:hint="default"/>
+      </w:rPr>
+    </w:lvl>
+    <w:lvl w:ilvl="8" w:tplc="04090005" w:tentative="1">
+      <w:start w:val="1"/>
+      <w:numFmt w:val="bullet"/>
+      <w:lvlText w:val=""/>
+      <w:lvlJc w:val="left"/>
+      <w:pPr>
+        <w:ind w:left="6480" w:hanging="360"/>
+      </w:pPr>
+      <w:rPr>
+        <w:rFonts w:ascii="Wingdings" w:hAnsi="Wingdings" w:hint="default"/>
+      </w:rPr>
+    </w:lvl>
+  </w:abstractNum>
+  <w:abstractNum w:abstractNumId="11">
     <w:nsid w:val="67101234"/>
     <w:multiLevelType w:val="hybridMultilevel"/>
     <w:tmpl w:val="047E9704"/>
@@ -10518,28 +10655,40 @@
     </w:lvl>
   </w:abstractNum>
   <w:num w:numId="1">
+    <w:abstractNumId w:val="5"/>
+  </w:num>
+  <w:num w:numId="2">
+    <w:abstractNumId w:val="6"/>
+  </w:num>
+  <w:num w:numId="3">
+    <w:abstractNumId w:val="1"/>
+  </w:num>
+  <w:num w:numId="4">
+    <w:abstractNumId w:val="7"/>
+  </w:num>
+  <w:num w:numId="5">
     <w:abstractNumId w:val="3"/>
   </w:num>
-  <w:num w:numId="2">
+  <w:num w:numId="6">
+    <w:abstractNumId w:val="11"/>
+  </w:num>
+  <w:num w:numId="7">
+    <w:abstractNumId w:val="8"/>
+  </w:num>
+  <w:num w:numId="8">
     <w:abstractNumId w:val="4"/>
   </w:num>
-  <w:num w:numId="3">
+  <w:num w:numId="9">
     <w:abstractNumId w:val="0"/>
   </w:num>
-  <w:num w:numId="4">
-    <w:abstractNumId w:val="5"/>
+  <w:num w:numId="10">
+    <w:abstractNumId w:val="10"/>
   </w:num>
-  <w:num w:numId="5">
-    <w:abstractNumId w:val="1"/>
+  <w:num w:numId="11">
+    <w:abstractNumId w:val="2"/>
   </w:num>
-  <w:num w:numId="6">
-    <w:abstractNumId w:val="7"/>
-  </w:num>
-  <w:num w:numId="7">
-    <w:abstractNumId w:val="6"/>
-  </w:num>
-  <w:num w:numId="8">
-    <w:abstractNumId w:val="2"/>
+  <w:num w:numId="12">
+    <w:abstractNumId w:val="9"/>
   </w:num>
 </w:numbering>
 </file>
@@ -12711,7 +12860,7 @@
 </file>
 
 <file path=customXml/itemProps1.xml><?xml version="1.0" encoding="utf-8"?>
-<ds:datastoreItem xmlns:ds="http://schemas.openxmlformats.org/officeDocument/2006/customXml" ds:itemID="{DA54095E-2830-EB4E-ACE5-CF09DD2F46A4}">
+<ds:datastoreItem xmlns:ds="http://schemas.openxmlformats.org/officeDocument/2006/customXml" ds:itemID="{EB34885C-0C98-A54C-A4B8-89AFC1AD09E4}">
   <ds:schemaRefs>
     <ds:schemaRef ds:uri="http://schemas.openxmlformats.org/officeDocument/2006/bibliography"/>
   </ds:schemaRefs>

</xml_diff>

<commit_message>
added another sequence diagram
</commit_message>
<xml_diff>
--- a/DD/DD.docx
+++ b/DD/DD.docx
@@ -529,7 +529,7 @@
                         </a:ln>
                         <a:extLst>
                           <a:ext uri="{91240B29-F687-4f45-9708-019B960494DF}">
-                            <a14:hiddenLine xmlns:a14="http://schemas.microsoft.com/office/drawing/2010/main" xmlns:w="http://schemas.openxmlformats.org/wordprocessingml/2006/main" xmlns:w10="urn:schemas-microsoft-com:office:word" xmlns:v="urn:schemas-microsoft-com:vml" xmlns:o="urn:schemas-microsoft-com:office:office" xmlns:mv="urn:schemas-microsoft-com:mac:vml" xmlns:mo="http://schemas.microsoft.com/office/mac/office/2008/main" xmlns="" w="9525">
+                            <a14:hiddenLine xmlns="" xmlns:mo="http://schemas.microsoft.com/office/mac/office/2008/main" xmlns:mv="urn:schemas-microsoft-com:mac:vml" xmlns:o="urn:schemas-microsoft-com:office:office" xmlns:v="urn:schemas-microsoft-com:vml" xmlns:w10="urn:schemas-microsoft-com:office:word" xmlns:w="http://schemas.openxmlformats.org/wordprocessingml/2006/main" xmlns:a14="http://schemas.microsoft.com/office/drawing/2010/main" w="9525">
                               <a:solidFill>
                                 <a:srgbClr val="000000"/>
                               </a:solidFill>
@@ -774,7 +774,7 @@
           </mc:Choice>
           <mc:Fallback>
             <w:pict>
-              <v:rect w14:anchorId="3DF67129" id="Rectangle 73" o:spid="_x0000_s1026" style="position:absolute;margin-left:13.15pt;margin-top:21.9pt;width:568.8pt;height:25.2pt;z-index:-251669504;visibility:visible;mso-wrap-style:square;mso-width-percent:0;mso-height-percent:0;mso-wrap-distance-left:9pt;mso-wrap-distance-top:0;mso-wrap-distance-right:9pt;mso-wrap-distance-bottom:0;mso-position-horizontal:absolute;mso-position-horizontal-relative:page;mso-position-vertical:absolute;mso-position-vertical-relative:page;mso-width-percent:0;mso-height-percent:0;mso-width-relative:page;mso-height-relative:page;v-text-anchor:top" o:gfxdata="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" o:allowincell="f" fillcolor="#31849b [2408]" stroked="f">
+              <v:rect w14:anchorId="6ED0AD6D" id="Rectangle 73" o:spid="_x0000_s1026" style="position:absolute;margin-left:13.15pt;margin-top:21.9pt;width:568.8pt;height:25.2pt;z-index:-251669504;visibility:visible;mso-wrap-style:square;mso-width-percent:0;mso-height-percent:0;mso-wrap-distance-left:9pt;mso-wrap-distance-top:0;mso-wrap-distance-right:9pt;mso-wrap-distance-bottom:0;mso-position-horizontal:absolute;mso-position-horizontal-relative:page;mso-position-vertical:absolute;mso-position-vertical-relative:page;mso-width-percent:0;mso-height-percent:0;mso-width-relative:page;mso-height-relative:page;v-text-anchor:top" o:gfxdata="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" o:allowincell="f" fillcolor="#31849b [2408]" stroked="f">
                 <v:textbox inset=",7.2pt,,7.2pt"/>
                 <w10:wrap anchorx="page" anchory="page"/>
                 <w10:anchorlock/>
@@ -4675,7 +4675,7 @@
           </mc:Choice>
           <mc:Fallback>
             <w:pict>
-              <v:line w14:anchorId="2CC5B0D2" id="Connettore 1 85" o:spid="_x0000_s1026" style="position:absolute;z-index:251665408;visibility:visible;mso-wrap-style:square;mso-height-percent:0;mso-wrap-distance-left:9pt;mso-wrap-distance-top:0;mso-wrap-distance-right:9pt;mso-wrap-distance-bottom:0;mso-position-horizontal:absolute;mso-position-horizontal-relative:text;mso-position-vertical:absolute;mso-position-vertical-relative:text;mso-height-percent:0;mso-height-relative:margin" from="291.6pt,6.3pt" to="293.55pt,445.45pt" o:gfxdata="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" strokecolor="#4f81bd [3204]">
+              <v:line w14:anchorId="51BB9919" id="Connettore 1 85" o:spid="_x0000_s1026" style="position:absolute;z-index:251665408;visibility:visible;mso-wrap-style:square;mso-height-percent:0;mso-wrap-distance-left:9pt;mso-wrap-distance-top:0;mso-wrap-distance-right:9pt;mso-wrap-distance-bottom:0;mso-position-horizontal:absolute;mso-position-horizontal-relative:text;mso-position-vertical:absolute;mso-position-vertical-relative:text;mso-height-percent:0;mso-height-relative:margin" from="291.6pt,6.3pt" to="293.55pt,445.45pt" o:gfxdata="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" strokecolor="#4f81bd [3204]">
                 <v:shadow on="t" color="black" opacity="24903f" origin=",.5" offset="0,.55556mm"/>
               </v:line>
             </w:pict>
@@ -5063,7 +5063,7 @@
                         <a:effectLst/>
                         <a:extLst>
                           <a:ext uri="{C572A759-6A51-4108-AA02-DFA0A04FC94B}">
-                            <ma14:wrappingTextBoxFlag xmlns:ma14="http://schemas.microsoft.com/office/mac/drawingml/2011/main" xmlns:w="http://schemas.openxmlformats.org/wordprocessingml/2006/main" xmlns:w10="urn:schemas-microsoft-com:office:word" xmlns:v="urn:schemas-microsoft-com:vml" xmlns:o="urn:schemas-microsoft-com:office:office" xmlns:mv="urn:schemas-microsoft-com:mac:vml" xmlns:mo="http://schemas.microsoft.com/office/mac/office/2008/main" xmlns=""/>
+                            <ma14:wrappingTextBoxFlag xmlns="" xmlns:mo="http://schemas.microsoft.com/office/mac/office/2008/main" xmlns:mv="urn:schemas-microsoft-com:mac:vml" xmlns:o="urn:schemas-microsoft-com:office:office" xmlns:v="urn:schemas-microsoft-com:vml" xmlns:w10="urn:schemas-microsoft-com:office:word" xmlns:w="http://schemas.openxmlformats.org/wordprocessingml/2006/main" xmlns:ma14="http://schemas.microsoft.com/office/mac/drawingml/2011/main"/>
                           </a:ext>
                         </a:extLst>
                       </wps:spPr>
@@ -5213,7 +5213,7 @@
           </mc:Choice>
           <mc:Fallback>
             <w:pict>
-              <v:shapetype w14:anchorId="2DB4413E" id="_x0000_t32" coordsize="21600,21600" o:spt="32" o:oned="t" path="m,l21600,21600e" filled="f">
+              <v:shapetype w14:anchorId="1ED09D1B" id="_x0000_t32" coordsize="21600,21600" o:spt="32" o:oned="t" path="m,l21600,21600e" filled="f">
                 <v:path arrowok="t" fillok="f" o:connecttype="none"/>
                 <o:lock v:ext="edit" shapetype="t"/>
               </v:shapetype>
@@ -5288,7 +5288,7 @@
           </mc:Choice>
           <mc:Fallback>
             <w:pict>
-              <v:shape w14:anchorId="702BD72B" id="Connettore 2 7" o:spid="_x0000_s1026" type="#_x0000_t32" style="position:absolute;margin-left:-57.85pt;margin-top:.9pt;width:0;height:70.7pt;flip:y;z-index:251655168;visibility:visible;mso-wrap-style:square;mso-wrap-distance-left:9pt;mso-wrap-distance-top:0;mso-wrap-distance-right:9pt;mso-wrap-distance-bottom:0;mso-position-horizontal:absolute;mso-position-horizontal-relative:text;mso-position-vertical:absolute;mso-position-vertical-relative:text" o:gfxdata="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" strokecolor="#4f81bd [3204]" strokeweight="2pt">
+              <v:shape w14:anchorId="28DF11F8" id="Connettore 2 7" o:spid="_x0000_s1026" type="#_x0000_t32" style="position:absolute;margin-left:-57.85pt;margin-top:.9pt;width:0;height:70.7pt;flip:y;z-index:251655168;visibility:visible;mso-wrap-style:square;mso-wrap-distance-left:9pt;mso-wrap-distance-top:0;mso-wrap-distance-right:9pt;mso-wrap-distance-bottom:0;mso-position-horizontal:absolute;mso-position-horizontal-relative:text;mso-position-vertical:absolute;mso-position-vertical-relative:text" o:gfxdata="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" strokecolor="#4f81bd [3204]" strokeweight="2pt">
                 <v:stroke endarrow="block"/>
                 <v:shadow on="t" color="black" opacity="24903f" origin=",.5" offset="0,.55556mm"/>
               </v:shape>
@@ -5375,7 +5375,7 @@
           </mc:Choice>
           <mc:Fallback>
             <w:pict>
-              <v:line w14:anchorId="70A6636D" id="Connettore 1 16" o:spid="_x0000_s1026" style="position:absolute;flip:y;z-index:251658240;visibility:visible;mso-wrap-style:square;mso-width-percent:0;mso-height-percent:0;mso-wrap-distance-left:9pt;mso-wrap-distance-top:0;mso-wrap-distance-right:9pt;mso-wrap-distance-bottom:0;mso-position-horizontal:absolute;mso-position-horizontal-relative:text;mso-position-vertical:absolute;mso-position-vertical-relative:text;mso-width-percent:0;mso-height-percent:0;mso-width-relative:margin;mso-height-relative:margin" from="-137.8pt,20.2pt" to="359.05pt,21.45pt" o:gfxdata="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" strokecolor="#4f81bd [3204]" strokeweight="2pt">
+              <v:line w14:anchorId="4011ED33" id="Connettore 1 16" o:spid="_x0000_s1026" style="position:absolute;flip:y;z-index:251658240;visibility:visible;mso-wrap-style:square;mso-width-percent:0;mso-height-percent:0;mso-wrap-distance-left:9pt;mso-wrap-distance-top:0;mso-wrap-distance-right:9pt;mso-wrap-distance-bottom:0;mso-position-horizontal:absolute;mso-position-horizontal-relative:text;mso-position-vertical:absolute;mso-position-vertical-relative:text;mso-width-percent:0;mso-height-percent:0;mso-width-relative:margin;mso-height-relative:margin" from="-137.8pt,20.2pt" to="359.05pt,21.45pt" o:gfxdata="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" strokecolor="#4f81bd [3204]" strokeweight="2pt">
                 <v:stroke dashstyle="1 1"/>
                 <v:shadow on="t" color="black" opacity="24903f" origin=",.5" offset="0,.55556mm"/>
               </v:line>
@@ -5954,7 +5954,7 @@
                         <a:effectLst/>
                         <a:extLst>
                           <a:ext uri="{C572A759-6A51-4108-AA02-DFA0A04FC94B}">
-                            <ma14:wrappingTextBoxFlag xmlns:ma14="http://schemas.microsoft.com/office/mac/drawingml/2011/main" xmlns:w="http://schemas.openxmlformats.org/wordprocessingml/2006/main" xmlns:w10="urn:schemas-microsoft-com:office:word" xmlns:v="urn:schemas-microsoft-com:vml" xmlns:o="urn:schemas-microsoft-com:office:office" xmlns:mv="urn:schemas-microsoft-com:mac:vml" xmlns:mo="http://schemas.microsoft.com/office/mac/office/2008/main" xmlns=""/>
+                            <ma14:wrappingTextBoxFlag xmlns="" xmlns:mo="http://schemas.microsoft.com/office/mac/office/2008/main" xmlns:mv="urn:schemas-microsoft-com:mac:vml" xmlns:o="urn:schemas-microsoft-com:office:office" xmlns:v="urn:schemas-microsoft-com:vml" xmlns:w10="urn:schemas-microsoft-com:office:word" xmlns:w="http://schemas.openxmlformats.org/wordprocessingml/2006/main" xmlns:ma14="http://schemas.microsoft.com/office/mac/drawingml/2011/main"/>
                           </a:ext>
                         </a:extLst>
                       </wps:spPr>
@@ -6106,7 +6106,7 @@
           </mc:Choice>
           <mc:Fallback>
             <w:pict>
-              <v:shape w14:anchorId="584731C8" id="Connettore 2 15" o:spid="_x0000_s1026" type="#_x0000_t32" style="position:absolute;margin-left:-43pt;margin-top:3.65pt;width:.65pt;height:60.3pt;flip:y;z-index:251657216;visibility:visible;mso-wrap-style:square;mso-wrap-distance-left:9pt;mso-wrap-distance-top:0;mso-wrap-distance-right:9pt;mso-wrap-distance-bottom:0;mso-position-horizontal:absolute;mso-position-horizontal-relative:text;mso-position-vertical:absolute;mso-position-vertical-relative:text" o:gfxdata="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" strokecolor="#4f81bd [3204]" strokeweight="2pt">
+              <v:shape w14:anchorId="2D7CC29F" id="Connettore 2 15" o:spid="_x0000_s1026" type="#_x0000_t32" style="position:absolute;margin-left:-43pt;margin-top:3.65pt;width:.65pt;height:60.3pt;flip:y;z-index:251657216;visibility:visible;mso-wrap-style:square;mso-wrap-distance-left:9pt;mso-wrap-distance-top:0;mso-wrap-distance-right:9pt;mso-wrap-distance-bottom:0;mso-position-horizontal:absolute;mso-position-horizontal-relative:text;mso-position-vertical:absolute;mso-position-vertical-relative:text" o:gfxdata="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" strokecolor="#4f81bd [3204]" strokeweight="2pt">
                 <v:stroke endarrow="block"/>
                 <v:shadow on="t" color="black" opacity="24903f" origin=",.5" offset="0,.55556mm"/>
               </v:shape>
@@ -6177,7 +6177,7 @@
           </mc:Choice>
           <mc:Fallback>
             <w:pict>
-              <v:shape w14:anchorId="511F5BCA" id="Connettore 2 14" o:spid="_x0000_s1026" type="#_x0000_t32" style="position:absolute;margin-left:-58.6pt;margin-top:2pt;width:0;height:62.9pt;z-index:251656192;visibility:visible;mso-wrap-style:square;mso-wrap-distance-left:9pt;mso-wrap-distance-top:0;mso-wrap-distance-right:9pt;mso-wrap-distance-bottom:0;mso-position-horizontal:absolute;mso-position-horizontal-relative:text;mso-position-vertical:absolute;mso-position-vertical-relative:text" o:gfxdata="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" strokecolor="#4f81bd [3204]" strokeweight="2pt">
+              <v:shape w14:anchorId="25063C72" id="Connettore 2 14" o:spid="_x0000_s1026" type="#_x0000_t32" style="position:absolute;margin-left:-58.6pt;margin-top:2pt;width:0;height:62.9pt;z-index:251656192;visibility:visible;mso-wrap-style:square;mso-wrap-distance-left:9pt;mso-wrap-distance-top:0;mso-wrap-distance-right:9pt;mso-wrap-distance-bottom:0;mso-position-horizontal:absolute;mso-position-horizontal-relative:text;mso-position-vertical:absolute;mso-position-vertical-relative:text" o:gfxdata="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" strokecolor="#4f81bd [3204]" strokeweight="2pt">
                 <v:stroke endarrow="block"/>
                 <v:shadow on="t" color="black" opacity="24903f" origin=",.5" offset="0,.55556mm"/>
               </v:shape>
@@ -6264,7 +6264,7 @@
           </mc:Choice>
           <mc:Fallback>
             <w:pict>
-              <v:line w14:anchorId="43A1A3E3" id="Connettore 1 18" o:spid="_x0000_s1026" style="position:absolute;flip:y;z-index:251659264;visibility:visible;mso-wrap-style:square;mso-width-percent:0;mso-height-percent:0;mso-wrap-distance-left:9pt;mso-wrap-distance-top:0;mso-wrap-distance-right:9pt;mso-wrap-distance-bottom:0;mso-position-horizontal:absolute;mso-position-horizontal-relative:text;mso-position-vertical:absolute;mso-position-vertical-relative:text;mso-width-percent:0;mso-height-percent:0;mso-width-relative:margin;mso-height-relative:margin" from="-32.7pt,18.35pt" to="461.55pt,19.65pt" o:gfxdata="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" strokecolor="#4f81bd [3204]" strokeweight="2pt">
+              <v:line w14:anchorId="59E36F67" id="Connettore 1 18" o:spid="_x0000_s1026" style="position:absolute;flip:y;z-index:251659264;visibility:visible;mso-wrap-style:square;mso-width-percent:0;mso-height-percent:0;mso-wrap-distance-left:9pt;mso-wrap-distance-top:0;mso-wrap-distance-right:9pt;mso-wrap-distance-bottom:0;mso-position-horizontal:absolute;mso-position-horizontal-relative:text;mso-position-vertical:absolute;mso-position-vertical-relative:text;mso-width-percent:0;mso-height-percent:0;mso-width-relative:margin;mso-height-relative:margin" from="-32.7pt,18.35pt" to="461.55pt,19.65pt" o:gfxdata="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" strokecolor="#4f81bd [3204]" strokeweight="2pt">
                 <v:stroke dashstyle="1 1"/>
                 <v:shadow on="t" color="black" opacity="24903f" origin=",.5" offset="0,.55556mm"/>
               </v:line>
@@ -6343,7 +6343,7 @@
           </mc:Choice>
           <mc:Fallback>
             <w:pict>
-              <v:shape w14:anchorId="55E64FB5" id="Connettore 2 12" o:spid="_x0000_s1026" type="#_x0000_t32" style="position:absolute;margin-left:73.3pt;margin-top:377pt;width:0;height:70.7pt;z-index:251662336;visibility:visible;mso-wrap-style:square;mso-wrap-distance-left:9pt;mso-wrap-distance-top:0;mso-wrap-distance-right:9pt;mso-wrap-distance-bottom:0;mso-position-horizontal:absolute;mso-position-horizontal-relative:text;mso-position-vertical:absolute;mso-position-vertical-relative:text" o:gfxdata="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" strokecolor="#4f81bd" strokeweight="2pt">
+              <v:shape w14:anchorId="4C777CD0" id="Connettore 2 12" o:spid="_x0000_s1026" type="#_x0000_t32" style="position:absolute;margin-left:73.3pt;margin-top:377pt;width:0;height:70.7pt;z-index:251662336;visibility:visible;mso-wrap-style:square;mso-wrap-distance-left:9pt;mso-wrap-distance-top:0;mso-wrap-distance-right:9pt;mso-wrap-distance-bottom:0;mso-position-horizontal:absolute;mso-position-horizontal-relative:text;mso-position-vertical:absolute;mso-position-vertical-relative:text" o:gfxdata="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" strokecolor="#4f81bd" strokeweight="2pt">
                 <v:stroke endarrow="block"/>
                 <v:shadow on="t" color="black" opacity="24903f" origin=",.5" offset="0,.55556mm"/>
               </v:shape>
@@ -6412,7 +6412,7 @@
           </mc:Choice>
           <mc:Fallback>
             <w:pict>
-              <v:shape w14:anchorId="55BC8172" id="Connettore 2 13" o:spid="_x0000_s1026" type="#_x0000_t32" style="position:absolute;margin-left:89.55pt;margin-top:378.5pt;width:0;height:70.7pt;flip:y;z-index:251663360;visibility:visible;mso-wrap-style:square;mso-wrap-distance-left:9pt;mso-wrap-distance-top:0;mso-wrap-distance-right:9pt;mso-wrap-distance-bottom:0;mso-position-horizontal:absolute;mso-position-horizontal-relative:text;mso-position-vertical:absolute;mso-position-vertical-relative:text" o:gfxdata="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" strokecolor="#4f81bd" strokeweight="2pt">
+              <v:shape w14:anchorId="2714B82D" id="Connettore 2 13" o:spid="_x0000_s1026" type="#_x0000_t32" style="position:absolute;margin-left:89.55pt;margin-top:378.5pt;width:0;height:70.7pt;flip:y;z-index:251663360;visibility:visible;mso-wrap-style:square;mso-wrap-distance-left:9pt;mso-wrap-distance-top:0;mso-wrap-distance-right:9pt;mso-wrap-distance-bottom:0;mso-position-horizontal:absolute;mso-position-horizontal-relative:text;mso-position-vertical:absolute;mso-position-vertical-relative:text" o:gfxdata="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" strokecolor="#4f81bd" strokeweight="2pt">
                 <v:stroke endarrow="block"/>
                 <v:shadow on="t" color="black" opacity="24903f" origin=",.5" offset="0,.55556mm"/>
               </v:shape>
@@ -6782,7 +6782,7 @@
                         <a:effectLst/>
                         <a:extLst>
                           <a:ext uri="{C572A759-6A51-4108-AA02-DFA0A04FC94B}">
-                            <ma14:wrappingTextBoxFlag xmlns:ma14="http://schemas.microsoft.com/office/mac/drawingml/2011/main" xmlns:w="http://schemas.openxmlformats.org/wordprocessingml/2006/main" xmlns:w10="urn:schemas-microsoft-com:office:word" xmlns:v="urn:schemas-microsoft-com:vml" xmlns:o="urn:schemas-microsoft-com:office:office" xmlns:mv="urn:schemas-microsoft-com:mac:vml" xmlns:mo="http://schemas.microsoft.com/office/mac/office/2008/main" xmlns=""/>
+                            <ma14:wrappingTextBoxFlag xmlns="" xmlns:mo="http://schemas.microsoft.com/office/mac/office/2008/main" xmlns:mv="urn:schemas-microsoft-com:mac:vml" xmlns:o="urn:schemas-microsoft-com:office:office" xmlns:v="urn:schemas-microsoft-com:vml" xmlns:w10="urn:schemas-microsoft-com:office:word" xmlns:w="http://schemas.openxmlformats.org/wordprocessingml/2006/main" xmlns:ma14="http://schemas.microsoft.com/office/mac/drawingml/2011/main"/>
                           </a:ext>
                         </a:extLst>
                       </wps:spPr>
@@ -8225,10 +8225,8 @@
           <w:szCs w:val="26"/>
           <w:lang w:val="en-GB"/>
         </w:rPr>
-        <w:t>Then, thanks to the GPS sensor or, as in this case, after that the user has fulfilled the address field, the system loads the map centred</w:t>
-      </w:r>
-      <w:bookmarkStart w:id="20" w:name="_GoBack"/>
-      <w:bookmarkEnd w:id="20"/>
+        <w:t xml:space="preserve">Then, thanks to the GPS sensor or, as in this case, after that the user has fulfilled the address field, the system loads the map centred on the address </w:t>
+      </w:r>
       <w:r>
         <w:rPr>
           <w:rFonts w:ascii="Calibri Light" w:hAnsi="Calibri Light" w:cs="Calibri Light"/>
@@ -8236,28 +8234,28 @@
           <w:szCs w:val="26"/>
           <w:lang w:val="en-GB"/>
         </w:rPr>
-        <w:t xml:space="preserve"> on the address </w:t>
-      </w:r>
-      <w:r>
+        <w:lastRenderedPageBreak/>
+        <w:t>provided. This process can happen thanks to the interaction between the MapController, in PowerEnjoy Main Server, and the search-on-a-map handler.</w:t>
+      </w:r>
+    </w:p>
+    <w:p>
+      <w:pPr>
         <w:rPr>
           <w:rFonts w:ascii="Calibri Light" w:hAnsi="Calibri Light" w:cs="Calibri Light"/>
           <w:sz w:val="26"/>
           <w:szCs w:val="26"/>
           <w:lang w:val="en-GB"/>
         </w:rPr>
-        <w:lastRenderedPageBreak/>
-        <w:t>provided. This process can happen thanks to the interaction between the MapController, in PowerEnjoy Main Server, and the search-on-a-map handler.</w:t>
-      </w:r>
-    </w:p>
-    <w:p>
-      <w:pPr>
+      </w:pPr>
+      <w:r>
         <w:rPr>
           <w:rFonts w:ascii="Calibri Light" w:hAnsi="Calibri Light" w:cs="Calibri Light"/>
           <w:sz w:val="26"/>
           <w:szCs w:val="26"/>
           <w:lang w:val="en-GB"/>
         </w:rPr>
-      </w:pPr>
+        <w:t xml:space="preserve">Then, the user selects to show positions of Power Grids.  The request is moved to the MapController, which gets Power Grids Positions from the database, elaborates the map image overlaying a symbol in each position, and sends the answer back with the help of above layers. If there are not Power Grid within a certain defined range, </w:t>
+      </w:r>
       <w:r>
         <w:rPr>
           <w:rFonts w:ascii="Calibri Light" w:hAnsi="Calibri Light" w:cs="Calibri Light"/>
@@ -8265,15 +8263,267 @@
           <w:szCs w:val="26"/>
           <w:lang w:val="en-GB"/>
         </w:rPr>
-        <w:t>Then, the user selects to show positions of Power Grids.  The request is moved to the MapController, which gets Power Grids Positions from the database, elaborates the map image overlaying a symbol in each position, and sends the answer back with the help of above layers. If there are not Power Grid within a certain defined range, the user gets an error message.</w:t>
-      </w:r>
-    </w:p>
-    <w:p>
-      <w:pPr>
-        <w:rPr>
-          <w:lang w:val="en-GB"/>
-        </w:rPr>
-      </w:pPr>
+        <w:t>the user gets an error message.</w:t>
+      </w:r>
+    </w:p>
+    <w:p>
+      <w:pPr>
+        <w:rPr>
+          <w:rFonts w:ascii="Calibri Light" w:hAnsi="Calibri Light" w:cs="Calibri Light"/>
+          <w:sz w:val="26"/>
+          <w:szCs w:val="26"/>
+          <w:lang w:val="en-GB"/>
+        </w:rPr>
+      </w:pPr>
+      <w:r>
+        <w:rPr>
+          <w:rFonts w:ascii="Calibri Light" w:hAnsi="Calibri Light" w:cs="Calibri Light"/>
+          <w:sz w:val="26"/>
+          <w:szCs w:val="26"/>
+          <w:lang w:val="en-GB"/>
+        </w:rPr>
+        <w:br w:type="page"/>
+      </w:r>
+    </w:p>
+    <w:p>
+      <w:pPr>
+        <w:pStyle w:val="Titolo3"/>
+        <w:rPr>
+          <w:lang w:val="en-GB"/>
+        </w:rPr>
+      </w:pPr>
+      <w:r>
+        <w:rPr>
+          <w:noProof/>
+          <w:lang w:eastAsia="it-IT"/>
+        </w:rPr>
+        <w:lastRenderedPageBreak/>
+        <w:drawing>
+          <wp:anchor distT="0" distB="0" distL="114300" distR="114300" simplePos="0" relativeHeight="251666944" behindDoc="0" locked="0" layoutInCell="1" allowOverlap="1" wp14:anchorId="0FA89893" wp14:editId="6D203270">
+            <wp:simplePos x="0" y="0"/>
+            <wp:positionH relativeFrom="column">
+              <wp:posOffset>-1733550</wp:posOffset>
+            </wp:positionH>
+            <wp:positionV relativeFrom="paragraph">
+              <wp:posOffset>1434465</wp:posOffset>
+            </wp:positionV>
+            <wp:extent cx="9109075" cy="6697345"/>
+            <wp:effectExtent l="5715" t="0" r="2540" b="2540"/>
+            <wp:wrapTopAndBottom/>
+            <wp:docPr id="34" name="Immagine 34"/>
+            <wp:cNvGraphicFramePr>
+              <a:graphicFrameLocks xmlns:a="http://schemas.openxmlformats.org/drawingml/2006/main" noChangeAspect="1"/>
+            </wp:cNvGraphicFramePr>
+            <a:graphic xmlns:a="http://schemas.openxmlformats.org/drawingml/2006/main">
+              <a:graphicData uri="http://schemas.openxmlformats.org/drawingml/2006/picture">
+                <pic:pic xmlns:pic="http://schemas.openxmlformats.org/drawingml/2006/picture">
+                  <pic:nvPicPr>
+                    <pic:cNvPr id="34" name="Reservation_Sequence.png"/>
+                    <pic:cNvPicPr/>
+                  </pic:nvPicPr>
+                  <pic:blipFill rotWithShape="1">
+                    <a:blip r:embed="rId21">
+                      <a:extLst>
+                        <a:ext uri="{28A0092B-C50C-407E-A947-70E740481C1C}">
+                          <a14:useLocalDpi xmlns:a14="http://schemas.microsoft.com/office/drawing/2010/main" val="0"/>
+                        </a:ext>
+                      </a:extLst>
+                    </a:blip>
+                    <a:srcRect l="194" t="2087" r="24630" b="14500"/>
+                    <a:stretch/>
+                  </pic:blipFill>
+                  <pic:spPr bwMode="auto">
+                    <a:xfrm rot="5400000">
+                      <a:off x="0" y="0"/>
+                      <a:ext cx="9109075" cy="6697345"/>
+                    </a:xfrm>
+                    <a:prstGeom prst="rect">
+                      <a:avLst/>
+                    </a:prstGeom>
+                    <a:ln>
+                      <a:noFill/>
+                    </a:ln>
+                    <a:extLst>
+                      <a:ext uri="{53640926-AAD7-44D8-BBD7-CCE9431645EC}">
+                        <a14:shadowObscured xmlns:a14="http://schemas.microsoft.com/office/drawing/2010/main"/>
+                      </a:ext>
+                    </a:extLst>
+                  </pic:spPr>
+                </pic:pic>
+              </a:graphicData>
+            </a:graphic>
+            <wp14:sizeRelH relativeFrom="page">
+              <wp14:pctWidth>0</wp14:pctWidth>
+            </wp14:sizeRelH>
+            <wp14:sizeRelV relativeFrom="page">
+              <wp14:pctHeight>0</wp14:pctHeight>
+            </wp14:sizeRelV>
+          </wp:anchor>
+        </w:drawing>
+      </w:r>
+      <w:r>
+        <w:rPr>
+          <w:lang w:val="en-GB"/>
+        </w:rPr>
+        <w:t>Reserve a Car</w:t>
+      </w:r>
+    </w:p>
+    <w:p>
+      <w:pPr>
+        <w:rPr>
+          <w:rFonts w:ascii="Calibri Light" w:hAnsi="Calibri Light" w:cs="Calibri Light"/>
+          <w:sz w:val="26"/>
+          <w:szCs w:val="26"/>
+          <w:lang w:val="en-GB"/>
+        </w:rPr>
+      </w:pPr>
+      <w:r>
+        <w:rPr>
+          <w:rFonts w:ascii="Calibri Light" w:hAnsi="Calibri Light" w:cs="Calibri Light"/>
+          <w:sz w:val="26"/>
+          <w:szCs w:val="26"/>
+          <w:lang w:val="en-GB"/>
+        </w:rPr>
+        <w:lastRenderedPageBreak/>
+        <w:t>This</w:t>
+      </w:r>
+      <w:r>
+        <w:rPr>
+          <w:rFonts w:ascii="Calibri Light" w:hAnsi="Calibri Light" w:cs="Calibri Light"/>
+          <w:sz w:val="26"/>
+          <w:szCs w:val="26"/>
+          <w:lang w:val="en-GB"/>
+        </w:rPr>
+        <w:t xml:space="preserve"> sequence diagram </w:t>
+      </w:r>
+      <w:r>
+        <w:rPr>
+          <w:rFonts w:ascii="Calibri Light" w:hAnsi="Calibri Light" w:cs="Calibri Light"/>
+          <w:sz w:val="26"/>
+          <w:szCs w:val="26"/>
+          <w:lang w:val="en-GB"/>
+        </w:rPr>
+        <w:t>the reservation of a car. The user has already selected a Safe Area with at least one available car.</w:t>
+      </w:r>
+    </w:p>
+    <w:p>
+      <w:pPr>
+        <w:rPr>
+          <w:noProof/>
+          <w:lang w:eastAsia="it-IT"/>
+        </w:rPr>
+      </w:pPr>
+      <w:r>
+        <w:rPr>
+          <w:rFonts w:ascii="Calibri Light" w:hAnsi="Calibri Light" w:cs="Calibri Light"/>
+          <w:sz w:val="26"/>
+          <w:szCs w:val="26"/>
+          <w:lang w:val="en-GB"/>
+        </w:rPr>
+        <w:t xml:space="preserve">After user has </w:t>
+      </w:r>
+      <w:r>
+        <w:rPr>
+          <w:rFonts w:ascii="Calibri Light" w:hAnsi="Calibri Light" w:cs="Calibri Light"/>
+          <w:sz w:val="26"/>
+          <w:szCs w:val="26"/>
+          <w:lang w:val="en-GB"/>
+        </w:rPr>
+        <w:t>selected one of them</w:t>
+      </w:r>
+      <w:r>
+        <w:rPr>
+          <w:rFonts w:ascii="Calibri Light" w:hAnsi="Calibri Light" w:cs="Calibri Light"/>
+          <w:sz w:val="26"/>
+          <w:szCs w:val="26"/>
+          <w:lang w:val="en-GB"/>
+        </w:rPr>
+        <w:t xml:space="preserve">, </w:t>
+      </w:r>
+      <w:r>
+        <w:rPr>
+          <w:rFonts w:ascii="Calibri Light" w:hAnsi="Calibri Light" w:cs="Calibri Light"/>
+          <w:sz w:val="26"/>
+          <w:szCs w:val="26"/>
+          <w:lang w:val="en-GB"/>
+        </w:rPr>
+        <w:t xml:space="preserve">the </w:t>
+      </w:r>
+      <w:r>
+        <w:rPr>
+          <w:rFonts w:ascii="Calibri Light" w:hAnsi="Calibri Light" w:cs="Calibri Light"/>
+          <w:sz w:val="26"/>
+          <w:szCs w:val="26"/>
+          <w:lang w:val="en-GB"/>
+        </w:rPr>
+        <w:t xml:space="preserve">system provides him a paged with </w:t>
+      </w:r>
+      <w:r>
+        <w:rPr>
+          <w:rFonts w:ascii="Calibri Light" w:hAnsi="Calibri Light" w:cs="Calibri Light"/>
+          <w:sz w:val="26"/>
+          <w:szCs w:val="26"/>
+          <w:lang w:val="en-GB"/>
+        </w:rPr>
+        <w:t>all the information about that car</w:t>
+      </w:r>
+      <w:r>
+        <w:rPr>
+          <w:rFonts w:ascii="Calibri Light" w:hAnsi="Calibri Light" w:cs="Calibri Light"/>
+          <w:sz w:val="26"/>
+          <w:szCs w:val="26"/>
+          <w:lang w:val="en-GB"/>
+        </w:rPr>
+        <w:t xml:space="preserve">. </w:t>
+      </w:r>
+      <w:r>
+        <w:rPr>
+          <w:rFonts w:ascii="Calibri Light" w:hAnsi="Calibri Light" w:cs="Calibri Light"/>
+          <w:sz w:val="26"/>
+          <w:szCs w:val="26"/>
+          <w:lang w:val="en-GB"/>
+        </w:rPr>
+        <w:t xml:space="preserve">In this example, the Search Controller provides the information about the car, such as its battery level and if it is plugged or not, but there can be many other. </w:t>
+      </w:r>
+      <w:r>
+        <w:rPr>
+          <w:rFonts w:ascii="Calibri Light" w:hAnsi="Calibri Light" w:cs="Calibri Light"/>
+          <w:sz w:val="26"/>
+          <w:szCs w:val="26"/>
+          <w:lang w:val="en-GB"/>
+        </w:rPr>
+        <w:t>Then,</w:t>
+      </w:r>
+      <w:r>
+        <w:rPr>
+          <w:rFonts w:ascii="Calibri Light" w:hAnsi="Calibri Light" w:cs="Calibri Light"/>
+          <w:sz w:val="26"/>
+          <w:szCs w:val="26"/>
+          <w:lang w:val="en-GB"/>
+        </w:rPr>
+        <w:t xml:space="preserve"> the Reservation Controller deals with the creation of a new reservation, the creation of a timer that checks if a reservation should be expired or not, and manages consistency of data, marking the car as not available anymore.</w:t>
+      </w:r>
+      <w:r>
+        <w:rPr>
+          <w:rFonts w:ascii="Calibri Light" w:hAnsi="Calibri Light" w:cs="Calibri Light"/>
+          <w:sz w:val="26"/>
+          <w:szCs w:val="26"/>
+          <w:lang w:val="en-GB"/>
+        </w:rPr>
+        <w:br/>
+        <w:t xml:space="preserve">Finally the system informs the user </w:t>
+      </w:r>
+      <w:r>
+        <w:rPr>
+          <w:rFonts w:ascii="Calibri Light" w:hAnsi="Calibri Light" w:cs="Calibri Light"/>
+          <w:sz w:val="26"/>
+          <w:szCs w:val="26"/>
+          <w:lang w:val="en-GB"/>
+        </w:rPr>
+        <w:t>about the reservation created.</w:t>
+      </w:r>
+      <w:bookmarkStart w:id="20" w:name="_GoBack"/>
+      <w:bookmarkEnd w:id="20"/>
     </w:p>
     <w:p>
       <w:pPr>
@@ -8331,7 +8581,7 @@
                     </pic:cNvPicPr>
                   </pic:nvPicPr>
                   <pic:blipFill>
-                    <a:blip r:embed="rId21">
+                    <a:blip r:embed="rId22">
                       <a:extLst>
                         <a:ext uri="{28A0092B-C50C-407E-A947-70E740481C1C}">
                           <a14:useLocalDpi xmlns:a14="http://schemas.microsoft.com/office/drawing/2010/main" val="0"/>
@@ -8400,7 +8650,7 @@
                     </pic:cNvPicPr>
                   </pic:nvPicPr>
                   <pic:blipFill>
-                    <a:blip r:embed="rId22">
+                    <a:blip r:embed="rId23">
                       <a:extLst>
                         <a:ext uri="{28A0092B-C50C-407E-A947-70E740481C1C}">
                           <a14:useLocalDpi xmlns:a14="http://schemas.microsoft.com/office/drawing/2010/main" val="0"/>
@@ -8469,7 +8719,7 @@
                     </pic:cNvPicPr>
                   </pic:nvPicPr>
                   <pic:blipFill>
-                    <a:blip r:embed="rId23">
+                    <a:blip r:embed="rId24">
                       <a:extLst>
                         <a:ext uri="{28A0092B-C50C-407E-A947-70E740481C1C}">
                           <a14:useLocalDpi xmlns:a14="http://schemas.microsoft.com/office/drawing/2010/main" val="0"/>
@@ -8664,7 +8914,7 @@
                     </pic:cNvPicPr>
                   </pic:nvPicPr>
                   <pic:blipFill>
-                    <a:blip r:embed="rId24">
+                    <a:blip r:embed="rId25">
                       <a:extLst>
                         <a:ext uri="{28A0092B-C50C-407E-A947-70E740481C1C}">
                           <a14:useLocalDpi xmlns:a14="http://schemas.microsoft.com/office/drawing/2010/main" val="0"/>
@@ -8745,7 +8995,7 @@
                     </pic:cNvPicPr>
                   </pic:nvPicPr>
                   <pic:blipFill>
-                    <a:blip r:embed="rId25">
+                    <a:blip r:embed="rId26">
                       <a:extLst>
                         <a:ext uri="{28A0092B-C50C-407E-A947-70E740481C1C}">
                           <a14:useLocalDpi xmlns:a14="http://schemas.microsoft.com/office/drawing/2010/main" val="0"/>
@@ -8813,7 +9063,7 @@
                     </pic:cNvPicPr>
                   </pic:nvPicPr>
                   <pic:blipFill>
-                    <a:blip r:embed="rId26">
+                    <a:blip r:embed="rId27">
                       <a:extLst>
                         <a:ext uri="{28A0092B-C50C-407E-A947-70E740481C1C}">
                           <a14:useLocalDpi xmlns:a14="http://schemas.microsoft.com/office/drawing/2010/main" val="0"/>
@@ -9101,7 +9351,7 @@
                     </pic:cNvPicPr>
                   </pic:nvPicPr>
                   <pic:blipFill>
-                    <a:blip r:embed="rId27">
+                    <a:blip r:embed="rId28">
                       <a:extLst>
                         <a:ext uri="{28A0092B-C50C-407E-A947-70E740481C1C}">
                           <a14:useLocalDpi xmlns:a14="http://schemas.microsoft.com/office/drawing/2010/main" val="0"/>
@@ -9190,7 +9440,7 @@
                     </pic:cNvPicPr>
                   </pic:nvPicPr>
                   <pic:blipFill>
-                    <a:blip r:embed="rId28">
+                    <a:blip r:embed="rId29">
                       <a:extLst>
                         <a:ext uri="{28A0092B-C50C-407E-A947-70E740481C1C}">
                           <a14:useLocalDpi xmlns:a14="http://schemas.microsoft.com/office/drawing/2010/main" val="0"/>
@@ -9334,7 +9584,7 @@
                         <a:effectLst/>
                         <a:extLst>
                           <a:ext uri="{C572A759-6A51-4108-AA02-DFA0A04FC94B}">
-                            <ma14:wrappingTextBoxFlag xmlns:ma14="http://schemas.microsoft.com/office/mac/drawingml/2011/main" xmlns:w="http://schemas.openxmlformats.org/wordprocessingml/2006/main" xmlns:w10="urn:schemas-microsoft-com:office:word" xmlns:v="urn:schemas-microsoft-com:vml" xmlns:o="urn:schemas-microsoft-com:office:office" xmlns:mv="urn:schemas-microsoft-com:mac:vml" xmlns:mo="http://schemas.microsoft.com/office/mac/office/2008/main" xmlns=""/>
+                            <ma14:wrappingTextBoxFlag xmlns="" xmlns:mo="http://schemas.microsoft.com/office/mac/office/2008/main" xmlns:mv="urn:schemas-microsoft-com:mac:vml" xmlns:o="urn:schemas-microsoft-com:office:office" xmlns:v="urn:schemas-microsoft-com:vml" xmlns:w10="urn:schemas-microsoft-com:office:word" xmlns:w="http://schemas.openxmlformats.org/wordprocessingml/2006/main" xmlns:ma14="http://schemas.microsoft.com/office/mac/drawingml/2011/main"/>
                           </a:ext>
                         </a:extLst>
                       </wps:spPr>
@@ -9775,7 +10025,7 @@
                         <a:effectLst/>
                         <a:extLst>
                           <a:ext uri="{C572A759-6A51-4108-AA02-DFA0A04FC94B}">
-                            <ma14:wrappingTextBoxFlag xmlns:ma14="http://schemas.microsoft.com/office/mac/drawingml/2011/main" xmlns:w="http://schemas.openxmlformats.org/wordprocessingml/2006/main" xmlns:w10="urn:schemas-microsoft-com:office:word" xmlns:v="urn:schemas-microsoft-com:vml" xmlns:o="urn:schemas-microsoft-com:office:office" xmlns:mv="urn:schemas-microsoft-com:mac:vml" xmlns:mo="http://schemas.microsoft.com/office/mac/office/2008/main" xmlns=""/>
+                            <ma14:wrappingTextBoxFlag xmlns="" xmlns:mo="http://schemas.microsoft.com/office/mac/office/2008/main" xmlns:mv="urn:schemas-microsoft-com:mac:vml" xmlns:o="urn:schemas-microsoft-com:office:office" xmlns:v="urn:schemas-microsoft-com:vml" xmlns:w10="urn:schemas-microsoft-com:office:word" xmlns:w="http://schemas.openxmlformats.org/wordprocessingml/2006/main" xmlns:ma14="http://schemas.microsoft.com/office/mac/drawingml/2011/main"/>
                           </a:ext>
                         </a:extLst>
                       </wps:spPr>
@@ -9937,7 +10187,7 @@
                     </pic:cNvPicPr>
                   </pic:nvPicPr>
                   <pic:blipFill>
-                    <a:blip r:embed="rId29">
+                    <a:blip r:embed="rId30">
                       <a:extLst>
                         <a:ext uri="{28A0092B-C50C-407E-A947-70E740481C1C}">
                           <a14:useLocalDpi xmlns:a14="http://schemas.microsoft.com/office/drawing/2010/main" val="0"/>
@@ -10192,7 +10442,7 @@
                     </pic:cNvPicPr>
                   </pic:nvPicPr>
                   <pic:blipFill>
-                    <a:blip r:embed="rId30">
+                    <a:blip r:embed="rId31">
                       <a:extLst>
                         <a:ext uri="{28A0092B-C50C-407E-A947-70E740481C1C}">
                           <a14:useLocalDpi xmlns:a14="http://schemas.microsoft.com/office/drawing/2010/main" val="0"/>
@@ -10323,7 +10573,7 @@
           </mc:Choice>
           <mc:Fallback>
             <w:pict>
-              <v:shape w14:anchorId="4DF7DC66" id="Straight Arrow Connector 30" o:spid="_x0000_s1026" type="#_x0000_t32" style="position:absolute;margin-left:52.65pt;margin-top:44.3pt;width:267.95pt;height:64.65pt;z-index:251677696;visibility:visible;mso-wrap-style:square;mso-width-percent:0;mso-height-percent:0;mso-wrap-distance-left:9pt;mso-wrap-distance-top:0;mso-wrap-distance-right:9pt;mso-wrap-distance-bottom:0;mso-position-horizontal:absolute;mso-position-horizontal-relative:text;mso-position-vertical:absolute;mso-position-vertical-relative:text;mso-width-percent:0;mso-height-percent:0;mso-width-relative:margin;mso-height-relative:margin" o:gfxdata="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" strokecolor="#4f81bd [3204]" strokeweight="2pt">
+              <v:shape w14:anchorId="66318EAC" id="Straight Arrow Connector 30" o:spid="_x0000_s1026" type="#_x0000_t32" style="position:absolute;margin-left:52.65pt;margin-top:44.3pt;width:267.95pt;height:64.65pt;z-index:251677696;visibility:visible;mso-wrap-style:square;mso-width-percent:0;mso-height-percent:0;mso-wrap-distance-left:9pt;mso-wrap-distance-top:0;mso-wrap-distance-right:9pt;mso-wrap-distance-bottom:0;mso-position-horizontal:absolute;mso-position-horizontal-relative:text;mso-position-vertical:absolute;mso-position-vertical-relative:text;mso-width-percent:0;mso-height-percent:0;mso-width-relative:margin;mso-height-relative:margin" o:gfxdata="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" strokecolor="#4f81bd [3204]" strokeweight="2pt">
                 <v:stroke endarrow="open"/>
                 <v:shadow on="t" color="black" opacity="24903f" origin=",.5" offset="0,.55556mm"/>
               </v:shape>
@@ -10370,7 +10620,7 @@
                     </pic:cNvPicPr>
                   </pic:nvPicPr>
                   <pic:blipFill>
-                    <a:blip r:embed="rId29">
+                    <a:blip r:embed="rId30">
                       <a:extLst>
                         <a:ext uri="{28A0092B-C50C-407E-A947-70E740481C1C}">
                           <a14:useLocalDpi xmlns:a14="http://schemas.microsoft.com/office/drawing/2010/main" val="0"/>
@@ -10436,7 +10686,7 @@
                     </pic:cNvPicPr>
                   </pic:nvPicPr>
                   <pic:blipFill>
-                    <a:blip r:embed="rId31">
+                    <a:blip r:embed="rId32">
                       <a:extLst>
                         <a:ext uri="{28A0092B-C50C-407E-A947-70E740481C1C}">
                           <a14:useLocalDpi xmlns:a14="http://schemas.microsoft.com/office/drawing/2010/main" val="0"/>
@@ -20114,8 +20364,8 @@
       </w:pPr>
     </w:p>
     <w:sectPr>
-      <w:footerReference w:type="even" r:id="rId32"/>
-      <w:footerReference w:type="default" r:id="rId33"/>
+      <w:footerReference w:type="even" r:id="rId33"/>
+      <w:footerReference w:type="default" r:id="rId34"/>
       <w:pgSz w:w="11900" w:h="16840"/>
       <w:pgMar w:top="1134" w:right="1134" w:bottom="1134" w:left="1134" w:header="708" w:footer="708" w:gutter="0"/>
       <w:cols w:space="708"/>
@@ -20385,7 +20635,7 @@
         <w:rStyle w:val="Numeropagina"/>
         <w:noProof/>
       </w:rPr>
-      <w:t>12</w:t>
+      <w:t>16</w:t>
     </w:r>
     <w:r>
       <w:rPr>
@@ -27026,7 +27276,7 @@
 </file>
 
 <file path=customXml/itemProps1.xml><?xml version="1.0" encoding="utf-8"?>
-<ds:datastoreItem xmlns:ds="http://schemas.openxmlformats.org/officeDocument/2006/customXml" ds:itemID="{85E4DA74-9921-4EF1-A79A-955D132B2F26}">
+<ds:datastoreItem xmlns:ds="http://schemas.openxmlformats.org/officeDocument/2006/customXml" ds:itemID="{EFF3BF4B-B857-4E38-9274-5665B0D9ADD4}">
   <ds:schemaRefs>
     <ds:schemaRef ds:uri="http://schemas.openxmlformats.org/officeDocument/2006/bibliography"/>
   </ds:schemaRefs>

</xml_diff>